<commit_message>
Corrections suggested by Michael
</commit_message>
<xml_diff>
--- a/gcb review/Resource_availability_disturbance_vRevised2.docx
+++ b/gcb review/Resource_availability_disturbance_vRevised2.docx
@@ -4,7 +4,7 @@
   <w:body>
     <w:p>
       <w:pPr>
-        <w:pStyle w:val="27"/>
+        <w:pStyle w:val="11"/>
         <w:spacing w:line="480" w:lineRule="auto"/>
         <w:jc w:val="left"/>
         <w:rPr>
@@ -223,21 +223,27 @@
         <w:rPr>
           <w:rFonts w:ascii="Times New Roman" w:hAnsi="Times New Roman" w:cs="Times New Roman"/>
         </w:rPr>
-        <w:t xml:space="preserve">The Amazon is the largest tropical forest on Earth, covering 5.5 million square kilometers, and storing </w:t>
-      </w:r>
-      <w:commentRangeStart w:id="0"/>
-      <w:r>
-        <w:rPr>
-          <w:rFonts w:ascii="Times New Roman" w:hAnsi="Times New Roman" w:cs="Times New Roman"/>
-        </w:rPr>
-        <w:t>~ 17% of all vegetation carbon</w:t>
-      </w:r>
-      <w:commentRangeEnd w:id="0"/>
-      <w:r>
-        <w:rPr>
-          <w:rStyle w:val="14"/>
-        </w:rPr>
-        <w:commentReference w:id="0"/>
+        <w:t>The Amazon is the largest tropical forest on Earth, covering 5.5 million square kilometers, and storing ~ 17% of all vegetation carbon</w:t>
+      </w:r>
+      <w:r>
+        <w:rPr>
+          <w:rFonts w:hint="default" w:ascii="Times New Roman" w:hAnsi="Times New Roman" w:cs="Times New Roman"/>
+          <w:lang w:val="pt-BR"/>
+        </w:rPr>
+        <w:t xml:space="preserve"> (</w:t>
+      </w:r>
+      <w:r>
+        <w:rPr>
+          <w:rFonts w:ascii="Times New Roman" w:hAnsi="Times New Roman" w:cs="Times New Roman"/>
+        </w:rPr>
+        <w:t>Feldpausch et al., 2012</w:t>
+      </w:r>
+      <w:r>
+        <w:rPr>
+          <w:rFonts w:hint="default" w:ascii="Times New Roman" w:hAnsi="Times New Roman" w:cs="Times New Roman"/>
+          <w:lang w:val="pt-BR"/>
+        </w:rPr>
+        <w:t>)</w:t>
       </w:r>
       <w:r>
         <w:rPr>
@@ -271,7 +277,20 @@
         <w:rPr>
           <w:rFonts w:ascii="Times New Roman" w:hAnsi="Times New Roman" w:cs="Times New Roman"/>
         </w:rPr>
-        <w:t xml:space="preserve">, and have reached a consensus that the Amazon supports shorter trees, and therefore stores a lower amount of carbon per hectare, than the forests of tropical Africa and Asia (Cao &amp; Woodward, 1998; Feldpausch et al., 2012). </w:t>
+        <w:t xml:space="preserve">, and have reached a consensus that the Amazon supports shorter trees, and therefore stores a lower amount of carbon per hectare, than the forests of tropical Africa and Asia (Cao &amp; Woodward, </w:t>
+      </w:r>
+      <w:r>
+        <w:rPr>
+          <w:rFonts w:hint="default" w:ascii="Times New Roman" w:hAnsi="Times New Roman" w:cs="Times New Roman"/>
+          <w:lang w:val="pt-BR"/>
+        </w:rPr>
+        <w:t>2002</w:t>
+      </w:r>
+      <w:r>
+        <w:rPr>
+          <w:rFonts w:ascii="Times New Roman" w:hAnsi="Times New Roman" w:cs="Times New Roman"/>
+        </w:rPr>
+        <w:t xml:space="preserve">; Feldpausch et al., 2012). </w:t>
       </w:r>
       <w:r>
         <w:rPr>
@@ -981,7 +1000,7 @@
           <w:lang w:val="en-GB"/>
         </w:rPr>
       </w:pPr>
-      <w:commentRangeStart w:id="1"/>
+      <w:commentRangeStart w:id="0"/>
       <w:r>
         <w:rPr>
           <w:rFonts w:ascii="Times New Roman" w:hAnsi="Times New Roman" w:cs="Times New Roman"/>
@@ -1220,9 +1239,9 @@
         </w:rPr>
         <w:t>.</w:t>
       </w:r>
-      <w:commentRangeEnd w:id="1"/>
-      <w:r>
-        <w:commentReference w:id="1"/>
+      <w:commentRangeEnd w:id="0"/>
+      <w:r>
+        <w:commentReference w:id="0"/>
       </w:r>
     </w:p>
     <w:p>
@@ -2150,7 +2169,7 @@
       </w:r>
       <w:r>
         <w:rPr>
-          <w:rStyle w:val="14"/>
+          <w:rStyle w:val="21"/>
           <w:rFonts w:hint="default"/>
           <w:color w:val="0000FF"/>
           <w:lang w:val="pt-BR"/>
@@ -2212,7 +2231,7 @@
             <wp:effectExtent l="0" t="0" r="0" b="18415"/>
             <wp:docPr id="4" name="Imagem 1" descr="Figure 1 New"/>
             <wp:cNvGraphicFramePr>
-              <a:graphicFrameLocks xmlns:a="http://schemas.openxmlformats.org/drawingml/2006/main" noChangeAspect="true"/>
+              <a:graphicFrameLocks xmlns:a="http://schemas.openxmlformats.org/drawingml/2006/main" noChangeAspect="1"/>
             </wp:cNvGraphicFramePr>
             <a:graphic xmlns:a="http://schemas.openxmlformats.org/drawingml/2006/main">
               <a:graphicData uri="http://schemas.openxmlformats.org/drawingml/2006/picture">
@@ -2220,11 +2239,11 @@
                   <pic:nvPicPr>
                     <pic:cNvPr id="4" name="Imagem 1" descr="Figure 1 New"/>
                     <pic:cNvPicPr>
-                      <a:picLocks noChangeAspect="true"/>
+                      <a:picLocks noChangeAspect="1"/>
                     </pic:cNvPicPr>
                   </pic:nvPicPr>
                   <pic:blipFill>
-                    <a:blip r:embed="rId8"/>
+                    <a:blip r:embed="rId6"/>
                     <a:stretch>
                       <a:fillRect/>
                     </a:stretch>
@@ -2287,7 +2306,7 @@
             <wp:effectExtent l="0" t="0" r="2540" b="8255"/>
             <wp:docPr id="2" name="Imagem 2" descr="Figure 1c"/>
             <wp:cNvGraphicFramePr>
-              <a:graphicFrameLocks xmlns:a="http://schemas.openxmlformats.org/drawingml/2006/main" noChangeAspect="true"/>
+              <a:graphicFrameLocks xmlns:a="http://schemas.openxmlformats.org/drawingml/2006/main" noChangeAspect="1"/>
             </wp:cNvGraphicFramePr>
             <a:graphic xmlns:a="http://schemas.openxmlformats.org/drawingml/2006/main">
               <a:graphicData uri="http://schemas.openxmlformats.org/drawingml/2006/picture">
@@ -2295,11 +2314,11 @@
                   <pic:nvPicPr>
                     <pic:cNvPr id="2" name="Imagem 2" descr="Figure 1c"/>
                     <pic:cNvPicPr>
-                      <a:picLocks noChangeAspect="true"/>
+                      <a:picLocks noChangeAspect="1"/>
                     </pic:cNvPicPr>
                   </pic:nvPicPr>
                   <pic:blipFill>
-                    <a:blip r:embed="rId9"/>
+                    <a:blip r:embed="rId7"/>
                     <a:stretch>
                       <a:fillRect/>
                     </a:stretch>
@@ -2762,7 +2781,6 @@
         </w:rPr>
         <w:t>(</w:t>
       </w:r>
-      <w:bookmarkStart w:id="9" w:name="_GoBack"/>
       <w:r>
         <w:rPr>
           <w:rFonts w:ascii="Times New Roman" w:hAnsi="Times New Roman" w:cs="Times New Roman"/>
@@ -2771,18 +2789,16 @@
           <w:color w:val="0000FF"/>
           <w:lang w:val="en-GB"/>
         </w:rPr>
-        <w:t>Supplemen</w:t>
-      </w:r>
-      <w:bookmarkEnd w:id="9"/>
+        <w:t>Supplementary Figure 2</w:t>
+      </w:r>
       <w:r>
         <w:rPr>
           <w:rFonts w:ascii="Times New Roman" w:hAnsi="Times New Roman" w:cs="Times New Roman"/>
           <w:i w:val="0"/>
           <w:iCs/>
           <w:color w:val="0000FF"/>
-          <w:lang w:val="en-GB"/>
-        </w:rPr>
-        <w:t>tary Figure 2</w:t>
+        </w:rPr>
+        <w:t>).</w:t>
       </w:r>
       <w:r>
         <w:rPr>
@@ -2790,19 +2806,22 @@
           <w:i w:val="0"/>
           <w:iCs/>
           <w:color w:val="0000FF"/>
-        </w:rPr>
-        <w:t>).</w:t>
-      </w:r>
-      <w:r>
+          <w:lang w:val="en-GB"/>
+        </w:rPr>
+        <w:t xml:space="preserve"> </w:t>
+      </w:r>
+    </w:p>
+    <w:p>
+      <w:pPr>
+        <w:pStyle w:val="36"/>
+        <w:spacing w:line="480" w:lineRule="auto"/>
         <w:rPr>
           <w:rFonts w:ascii="Times New Roman" w:hAnsi="Times New Roman" w:cs="Times New Roman"/>
           <w:i w:val="0"/>
           <w:iCs/>
           <w:color w:val="0000FF"/>
-          <w:lang w:val="en-GB"/>
-        </w:rPr>
-        <w:t xml:space="preserve"> </w:t>
-      </w:r>
+        </w:rPr>
+      </w:pPr>
     </w:p>
     <w:p>
       <w:pPr>
@@ -2810,18 +2829,6 @@
         <w:spacing w:line="480" w:lineRule="auto"/>
         <w:rPr>
           <w:rFonts w:ascii="Times New Roman" w:hAnsi="Times New Roman" w:cs="Times New Roman"/>
-          <w:i w:val="0"/>
-          <w:iCs/>
-          <w:color w:val="0000FF"/>
-        </w:rPr>
-      </w:pPr>
-    </w:p>
-    <w:p>
-      <w:pPr>
-        <w:pStyle w:val="36"/>
-        <w:spacing w:line="480" w:lineRule="auto"/>
-        <w:rPr>
-          <w:rFonts w:ascii="Times New Roman" w:hAnsi="Times New Roman" w:cs="Times New Roman"/>
         </w:rPr>
       </w:pPr>
       <w:r>
@@ -2840,7 +2847,7 @@
     </w:p>
     <w:tbl>
       <w:tblPr>
-        <w:tblStyle w:val="10"/>
+        <w:tblStyle w:val="27"/>
         <w:tblW w:w="4997" w:type="pct"/>
         <w:tblInd w:w="0" w:type="dxa"/>
         <w:tblLayout w:type="autofit"/>
@@ -3566,6 +3573,14 @@
         </w:tc>
       </w:tr>
       <w:tr>
+        <w:tblPrEx>
+          <w:tblCellMar>
+            <w:top w:w="0" w:type="dxa"/>
+            <w:left w:w="108" w:type="dxa"/>
+            <w:bottom w:w="0" w:type="dxa"/>
+            <w:right w:w="108" w:type="dxa"/>
+          </w:tblCellMar>
+        </w:tblPrEx>
         <w:tc>
           <w:tcPr>
             <w:tcW w:w="704" w:type="pct"/>
@@ -4432,6 +4447,14 @@
         </w:tc>
       </w:tr>
       <w:tr>
+        <w:tblPrEx>
+          <w:tblCellMar>
+            <w:top w:w="0" w:type="dxa"/>
+            <w:left w:w="108" w:type="dxa"/>
+            <w:bottom w:w="0" w:type="dxa"/>
+            <w:right w:w="108" w:type="dxa"/>
+          </w:tblCellMar>
+        </w:tblPrEx>
         <w:tc>
           <w:tcPr>
             <w:tcW w:w="704" w:type="pct"/>
@@ -5367,6 +5390,14 @@
         </w:tc>
       </w:tr>
       <w:tr>
+        <w:tblPrEx>
+          <w:tblCellMar>
+            <w:top w:w="0" w:type="dxa"/>
+            <w:left w:w="108" w:type="dxa"/>
+            <w:bottom w:w="0" w:type="dxa"/>
+            <w:right w:w="108" w:type="dxa"/>
+          </w:tblCellMar>
+        </w:tblPrEx>
         <w:tc>
           <w:tcPr>
             <w:tcW w:w="704" w:type="pct"/>
@@ -6323,6 +6354,14 @@
         </w:tc>
       </w:tr>
       <w:tr>
+        <w:tblPrEx>
+          <w:tblCellMar>
+            <w:top w:w="0" w:type="dxa"/>
+            <w:left w:w="108" w:type="dxa"/>
+            <w:bottom w:w="0" w:type="dxa"/>
+            <w:right w:w="108" w:type="dxa"/>
+          </w:tblCellMar>
+        </w:tblPrEx>
         <w:tc>
           <w:tcPr>
             <w:tcW w:w="704" w:type="pct"/>
@@ -7514,7 +7553,7 @@
             <wp:effectExtent l="0" t="0" r="0" b="6985"/>
             <wp:docPr id="8" name="Imagem 8" descr="Figure 3"/>
             <wp:cNvGraphicFramePr>
-              <a:graphicFrameLocks xmlns:a="http://schemas.openxmlformats.org/drawingml/2006/main" noChangeAspect="true"/>
+              <a:graphicFrameLocks xmlns:a="http://schemas.openxmlformats.org/drawingml/2006/main" noChangeAspect="1"/>
             </wp:cNvGraphicFramePr>
             <a:graphic xmlns:a="http://schemas.openxmlformats.org/drawingml/2006/main">
               <a:graphicData uri="http://schemas.openxmlformats.org/drawingml/2006/picture">
@@ -7522,11 +7561,11 @@
                   <pic:nvPicPr>
                     <pic:cNvPr id="8" name="Imagem 8" descr="Figure 3"/>
                     <pic:cNvPicPr>
-                      <a:picLocks noChangeAspect="true"/>
+                      <a:picLocks noChangeAspect="1"/>
                     </pic:cNvPicPr>
                   </pic:nvPicPr>
                   <pic:blipFill>
-                    <a:blip r:embed="rId10"/>
+                    <a:blip r:embed="rId8"/>
                     <a:stretch>
                       <a:fillRect/>
                     </a:stretch>
@@ -7743,7 +7782,7 @@
             <wp:effectExtent l="0" t="0" r="9525" b="15240"/>
             <wp:docPr id="11" name="Imagem 11" descr="C:\Users\gorge\Documents\GIS DataBase\amazon maximum height\gcb review\Figure 3.pngFigure 3"/>
             <wp:cNvGraphicFramePr>
-              <a:graphicFrameLocks xmlns:a="http://schemas.openxmlformats.org/drawingml/2006/main" noChangeAspect="true"/>
+              <a:graphicFrameLocks xmlns:a="http://schemas.openxmlformats.org/drawingml/2006/main" noChangeAspect="1"/>
             </wp:cNvGraphicFramePr>
             <a:graphic xmlns:a="http://schemas.openxmlformats.org/drawingml/2006/main">
               <a:graphicData uri="http://schemas.openxmlformats.org/drawingml/2006/picture">
@@ -7751,11 +7790,11 @@
                   <pic:nvPicPr>
                     <pic:cNvPr id="11" name="Imagem 11" descr="C:\Users\gorge\Documents\GIS DataBase\amazon maximum height\gcb review\Figure 3.pngFigure 3"/>
                     <pic:cNvPicPr>
-                      <a:picLocks noChangeAspect="true"/>
+                      <a:picLocks noChangeAspect="1"/>
                     </pic:cNvPicPr>
                   </pic:nvPicPr>
                   <pic:blipFill>
-                    <a:blip r:embed="rId11"/>
+                    <a:blip r:embed="rId9"/>
                     <a:srcRect/>
                     <a:stretch>
                       <a:fillRect/>
@@ -7945,7 +7984,7 @@
             <wp:effectExtent l="0" t="0" r="8890" b="11430"/>
             <wp:docPr id="12" name="Imagem 12" descr="Figure 4"/>
             <wp:cNvGraphicFramePr>
-              <a:graphicFrameLocks xmlns:a="http://schemas.openxmlformats.org/drawingml/2006/main" noChangeAspect="true"/>
+              <a:graphicFrameLocks xmlns:a="http://schemas.openxmlformats.org/drawingml/2006/main" noChangeAspect="1"/>
             </wp:cNvGraphicFramePr>
             <a:graphic xmlns:a="http://schemas.openxmlformats.org/drawingml/2006/main">
               <a:graphicData uri="http://schemas.openxmlformats.org/drawingml/2006/picture">
@@ -7953,11 +7992,11 @@
                   <pic:nvPicPr>
                     <pic:cNvPr id="12" name="Imagem 12" descr="Figure 4"/>
                     <pic:cNvPicPr>
-                      <a:picLocks noChangeAspect="true"/>
+                      <a:picLocks noChangeAspect="1"/>
                     </pic:cNvPicPr>
                   </pic:nvPicPr>
                   <pic:blipFill>
-                    <a:blip r:embed="rId12"/>
+                    <a:blip r:embed="rId10"/>
                     <a:stretch>
                       <a:fillRect/>
                     </a:stretch>
@@ -8051,7 +8090,7 @@
             <wp:effectExtent l="0" t="0" r="2540" b="8255"/>
             <wp:docPr id="5" name="Imagem 5" descr="Figure 5"/>
             <wp:cNvGraphicFramePr>
-              <a:graphicFrameLocks xmlns:a="http://schemas.openxmlformats.org/drawingml/2006/main" noChangeAspect="true"/>
+              <a:graphicFrameLocks xmlns:a="http://schemas.openxmlformats.org/drawingml/2006/main" noChangeAspect="1"/>
             </wp:cNvGraphicFramePr>
             <a:graphic xmlns:a="http://schemas.openxmlformats.org/drawingml/2006/main">
               <a:graphicData uri="http://schemas.openxmlformats.org/drawingml/2006/picture">
@@ -8059,11 +8098,11 @@
                   <pic:nvPicPr>
                     <pic:cNvPr id="5" name="Imagem 5" descr="Figure 5"/>
                     <pic:cNvPicPr>
-                      <a:picLocks noChangeAspect="true"/>
+                      <a:picLocks noChangeAspect="1"/>
                     </pic:cNvPicPr>
                   </pic:nvPicPr>
                   <pic:blipFill>
-                    <a:blip r:embed="rId13"/>
+                    <a:blip r:embed="rId11"/>
                     <a:stretch>
                       <a:fillRect/>
                     </a:stretch>
@@ -9099,7 +9138,7 @@
     </w:p>
     <w:p>
       <w:pPr>
-        <w:pStyle w:val="24"/>
+        <w:pStyle w:val="12"/>
         <w:ind w:left="480" w:hanging="480"/>
       </w:pPr>
       <w:r>
@@ -9126,7 +9165,7 @@
     </w:p>
     <w:p>
       <w:pPr>
-        <w:pStyle w:val="24"/>
+        <w:pStyle w:val="12"/>
         <w:ind w:left="480" w:hanging="480"/>
       </w:pPr>
       <w:r>
@@ -9153,7 +9192,7 @@
     </w:p>
     <w:p>
       <w:pPr>
-        <w:pStyle w:val="24"/>
+        <w:pStyle w:val="12"/>
         <w:ind w:left="480" w:hanging="480"/>
       </w:pPr>
       <w:r>
@@ -9180,7 +9219,7 @@
     </w:p>
     <w:p>
       <w:pPr>
-        <w:pStyle w:val="24"/>
+        <w:pStyle w:val="12"/>
         <w:ind w:left="480" w:hanging="480"/>
       </w:pPr>
       <w:r>
@@ -9207,7 +9246,7 @@
     </w:p>
     <w:p>
       <w:pPr>
-        <w:pStyle w:val="24"/>
+        <w:pStyle w:val="12"/>
         <w:ind w:left="480" w:hanging="480"/>
       </w:pPr>
       <w:r>
@@ -9234,7 +9273,7 @@
     </w:p>
     <w:p>
       <w:pPr>
-        <w:pStyle w:val="24"/>
+        <w:pStyle w:val="12"/>
         <w:ind w:left="480" w:hanging="480"/>
       </w:pPr>
       <w:r>
@@ -9261,7 +9300,7 @@
     </w:p>
     <w:p>
       <w:pPr>
-        <w:pStyle w:val="24"/>
+        <w:pStyle w:val="12"/>
         <w:ind w:left="480" w:hanging="480"/>
       </w:pPr>
       <w:r>
@@ -9288,7 +9327,7 @@
     </w:p>
     <w:p>
       <w:pPr>
-        <w:pStyle w:val="24"/>
+        <w:pStyle w:val="12"/>
         <w:ind w:left="480" w:hanging="480"/>
       </w:pPr>
       <w:r>
@@ -9306,7 +9345,7 @@
     </w:p>
     <w:p>
       <w:pPr>
-        <w:pStyle w:val="24"/>
+        <w:pStyle w:val="12"/>
         <w:ind w:left="480" w:hanging="480"/>
       </w:pPr>
       <w:r>
@@ -9333,7 +9372,7 @@
     </w:p>
     <w:p>
       <w:pPr>
-        <w:pStyle w:val="24"/>
+        <w:pStyle w:val="12"/>
         <w:ind w:left="480" w:hanging="480"/>
       </w:pPr>
       <w:r>
@@ -9360,7 +9399,7 @@
     </w:p>
     <w:p>
       <w:pPr>
-        <w:pStyle w:val="24"/>
+        <w:pStyle w:val="12"/>
         <w:ind w:left="480" w:hanging="480"/>
       </w:pPr>
       <w:r>
@@ -9387,7 +9426,7 @@
     </w:p>
     <w:p>
       <w:pPr>
-        <w:pStyle w:val="24"/>
+        <w:pStyle w:val="12"/>
         <w:ind w:left="480" w:hanging="480"/>
       </w:pPr>
       <w:r>
@@ -9414,7 +9453,7 @@
     </w:p>
     <w:p>
       <w:pPr>
-        <w:pStyle w:val="24"/>
+        <w:pStyle w:val="12"/>
         <w:keepNext w:val="0"/>
         <w:keepLines w:val="0"/>
         <w:widowControl/>
@@ -9445,7 +9484,7 @@
     </w:p>
     <w:p>
       <w:pPr>
-        <w:pStyle w:val="24"/>
+        <w:pStyle w:val="12"/>
         <w:ind w:left="480" w:hanging="480"/>
       </w:pPr>
       <w:r>
@@ -9480,7 +9519,7 @@
       </w:r>
       <w:r>
         <w:rPr>
-          <w:rStyle w:val="22"/>
+          <w:rStyle w:val="26"/>
         </w:rPr>
         <w:t>https://doi.org/10.1038/s41598-019-51857-8</w:t>
       </w:r>
@@ -9490,7 +9529,7 @@
     </w:p>
     <w:p>
       <w:pPr>
-        <w:pStyle w:val="24"/>
+        <w:pStyle w:val="12"/>
         <w:keepNext w:val="0"/>
         <w:keepLines w:val="0"/>
         <w:widowControl/>
@@ -9521,7 +9560,7 @@
     </w:p>
     <w:p>
       <w:pPr>
-        <w:pStyle w:val="24"/>
+        <w:pStyle w:val="12"/>
         <w:ind w:left="480" w:hanging="480"/>
       </w:pPr>
       <w:r>
@@ -9548,7 +9587,7 @@
     </w:p>
     <w:p>
       <w:pPr>
-        <w:pStyle w:val="24"/>
+        <w:pStyle w:val="12"/>
         <w:ind w:left="480" w:hanging="480"/>
       </w:pPr>
       <w:r>
@@ -9575,7 +9614,7 @@
     </w:p>
     <w:p>
       <w:pPr>
-        <w:pStyle w:val="24"/>
+        <w:pStyle w:val="12"/>
         <w:ind w:left="480" w:hanging="480"/>
       </w:pPr>
       <w:r>
@@ -9602,7 +9641,7 @@
     </w:p>
     <w:p>
       <w:pPr>
-        <w:pStyle w:val="24"/>
+        <w:pStyle w:val="12"/>
         <w:ind w:left="480" w:hanging="480"/>
       </w:pPr>
       <w:r>
@@ -9637,7 +9676,7 @@
       </w:r>
       <w:r>
         <w:rPr>
-          <w:rStyle w:val="22"/>
+          <w:rStyle w:val="26"/>
         </w:rPr>
         <w:t>https://doi.org/10.1111/nph.13836</w:t>
       </w:r>
@@ -9647,7 +9686,7 @@
     </w:p>
     <w:p>
       <w:pPr>
-        <w:pStyle w:val="24"/>
+        <w:pStyle w:val="12"/>
         <w:keepNext w:val="0"/>
         <w:keepLines w:val="0"/>
         <w:widowControl/>
@@ -9678,7 +9717,7 @@
     </w:p>
     <w:p>
       <w:pPr>
-        <w:pStyle w:val="24"/>
+        <w:pStyle w:val="12"/>
         <w:ind w:left="480" w:hanging="480"/>
       </w:pPr>
       <w:r>
@@ -9705,11 +9744,21 @@
     </w:p>
     <w:p>
       <w:pPr>
-        <w:pStyle w:val="24"/>
+        <w:pStyle w:val="12"/>
         <w:ind w:left="480" w:hanging="480"/>
       </w:pPr>
       <w:r>
-        <w:t xml:space="preserve">Cao, M., &amp; Woodward, F. I. (1998). Net primary and ecosystem production and carbon stocks of terrestrial ecosystems and their responses to climate change. </w:t>
+        <w:t>Cao, M., &amp; Woodward, F. I. (</w:t>
+      </w:r>
+      <w:r>
+        <w:rPr>
+          <w:rFonts w:hint="default"/>
+          <w:lang w:val="pt-BR"/>
+        </w:rPr>
+        <w:t>2002</w:t>
+      </w:r>
+      <w:r>
+        <w:t xml:space="preserve">). Net primary and ecosystem production and carbon stocks of terrestrial ecosystems and their responses to climate change. </w:t>
       </w:r>
       <w:r>
         <w:rPr>
@@ -9732,7 +9781,7 @@
     </w:p>
     <w:p>
       <w:pPr>
-        <w:pStyle w:val="24"/>
+        <w:pStyle w:val="12"/>
         <w:ind w:left="480" w:hanging="480"/>
       </w:pPr>
       <w:r>
@@ -9759,7 +9808,7 @@
     </w:p>
     <w:p>
       <w:pPr>
-        <w:pStyle w:val="24"/>
+        <w:pStyle w:val="12"/>
         <w:ind w:left="480" w:hanging="480"/>
       </w:pPr>
       <w:r>
@@ -9786,7 +9835,7 @@
     </w:p>
     <w:p>
       <w:pPr>
-        <w:pStyle w:val="24"/>
+        <w:pStyle w:val="12"/>
         <w:ind w:left="480" w:hanging="480"/>
       </w:pPr>
       <w:r>
@@ -9813,7 +9862,7 @@
     </w:p>
     <w:p>
       <w:pPr>
-        <w:pStyle w:val="24"/>
+        <w:pStyle w:val="12"/>
         <w:ind w:left="480" w:hanging="480"/>
       </w:pPr>
       <w:r>
@@ -9840,7 +9889,7 @@
     </w:p>
     <w:p>
       <w:pPr>
-        <w:pStyle w:val="24"/>
+        <w:pStyle w:val="12"/>
         <w:ind w:left="480" w:hanging="480"/>
       </w:pPr>
       <w:r>
@@ -9867,7 +9916,7 @@
     </w:p>
     <w:p>
       <w:pPr>
-        <w:pStyle w:val="24"/>
+        <w:pStyle w:val="12"/>
         <w:ind w:left="480" w:hanging="480"/>
       </w:pPr>
       <w:r>
@@ -9894,7 +9943,7 @@
     </w:p>
     <w:p>
       <w:pPr>
-        <w:pStyle w:val="24"/>
+        <w:pStyle w:val="12"/>
         <w:ind w:left="480" w:hanging="480"/>
       </w:pPr>
       <w:r>
@@ -9921,7 +9970,7 @@
     </w:p>
     <w:p>
       <w:pPr>
-        <w:pStyle w:val="24"/>
+        <w:pStyle w:val="12"/>
         <w:ind w:left="480" w:hanging="480"/>
       </w:pPr>
       <w:r>
@@ -9948,7 +9997,7 @@
     </w:p>
     <w:p>
       <w:pPr>
-        <w:pStyle w:val="24"/>
+        <w:pStyle w:val="12"/>
         <w:ind w:left="480" w:hanging="480"/>
       </w:pPr>
       <w:r>
@@ -9975,7 +10024,7 @@
     </w:p>
     <w:p>
       <w:pPr>
-        <w:pStyle w:val="24"/>
+        <w:pStyle w:val="12"/>
         <w:ind w:left="480" w:hanging="480"/>
       </w:pPr>
       <w:r>
@@ -10002,7 +10051,7 @@
     </w:p>
     <w:p>
       <w:pPr>
-        <w:pStyle w:val="24"/>
+        <w:pStyle w:val="12"/>
         <w:ind w:left="480" w:hanging="480"/>
       </w:pPr>
       <w:r>
@@ -10029,7 +10078,7 @@
     </w:p>
     <w:p>
       <w:pPr>
-        <w:pStyle w:val="24"/>
+        <w:pStyle w:val="12"/>
         <w:ind w:left="480" w:hanging="480"/>
       </w:pPr>
       <w:r>
@@ -10056,7 +10105,7 @@
     </w:p>
     <w:p>
       <w:pPr>
-        <w:pStyle w:val="24"/>
+        <w:pStyle w:val="12"/>
         <w:ind w:left="480" w:hanging="480"/>
       </w:pPr>
       <w:r>
@@ -10083,7 +10132,7 @@
     </w:p>
     <w:p>
       <w:pPr>
-        <w:pStyle w:val="24"/>
+        <w:pStyle w:val="12"/>
         <w:ind w:left="480" w:hanging="480"/>
       </w:pPr>
       <w:r>
@@ -10110,7 +10159,7 @@
     </w:p>
     <w:p>
       <w:pPr>
-        <w:pStyle w:val="24"/>
+        <w:pStyle w:val="12"/>
         <w:ind w:left="480" w:hanging="480"/>
       </w:pPr>
       <w:r>
@@ -10137,7 +10186,7 @@
     </w:p>
     <w:p>
       <w:pPr>
-        <w:pStyle w:val="24"/>
+        <w:pStyle w:val="12"/>
         <w:ind w:left="480" w:hanging="480"/>
       </w:pPr>
       <w:r>
@@ -10164,7 +10213,7 @@
     </w:p>
     <w:p>
       <w:pPr>
-        <w:pStyle w:val="24"/>
+        <w:pStyle w:val="12"/>
         <w:ind w:left="480" w:hanging="480"/>
       </w:pPr>
       <w:r>
@@ -10191,7 +10240,7 @@
     </w:p>
     <w:p>
       <w:pPr>
-        <w:pStyle w:val="24"/>
+        <w:pStyle w:val="12"/>
         <w:ind w:left="480" w:hanging="480"/>
       </w:pPr>
       <w:r>
@@ -10218,7 +10267,7 @@
     </w:p>
     <w:p>
       <w:pPr>
-        <w:pStyle w:val="24"/>
+        <w:pStyle w:val="12"/>
         <w:ind w:left="480" w:hanging="480"/>
       </w:pPr>
       <w:r>
@@ -10245,7 +10294,7 @@
     </w:p>
     <w:p>
       <w:pPr>
-        <w:pStyle w:val="24"/>
+        <w:pStyle w:val="12"/>
         <w:ind w:left="480" w:hanging="480"/>
       </w:pPr>
       <w:r>
@@ -10272,7 +10321,7 @@
     </w:p>
     <w:p>
       <w:pPr>
-        <w:pStyle w:val="24"/>
+        <w:pStyle w:val="12"/>
         <w:ind w:left="480" w:hanging="480"/>
       </w:pPr>
       <w:r>
@@ -10299,7 +10348,7 @@
     </w:p>
     <w:p>
       <w:pPr>
-        <w:pStyle w:val="24"/>
+        <w:pStyle w:val="12"/>
         <w:ind w:left="480" w:hanging="480"/>
       </w:pPr>
       <w:r>
@@ -10326,7 +10375,7 @@
     </w:p>
     <w:p>
       <w:pPr>
-        <w:pStyle w:val="24"/>
+        <w:pStyle w:val="12"/>
         <w:ind w:left="480" w:hanging="480"/>
       </w:pPr>
       <w:r>
@@ -10353,7 +10402,7 @@
     </w:p>
     <w:p>
       <w:pPr>
-        <w:pStyle w:val="24"/>
+        <w:pStyle w:val="12"/>
         <w:ind w:left="480" w:hanging="480"/>
       </w:pPr>
       <w:r>
@@ -10380,7 +10429,7 @@
     </w:p>
     <w:p>
       <w:pPr>
-        <w:pStyle w:val="24"/>
+        <w:pStyle w:val="12"/>
         <w:ind w:left="480" w:hanging="480"/>
       </w:pPr>
       <w:r>
@@ -10415,7 +10464,7 @@
       </w:r>
       <w:r>
         <w:rPr>
-          <w:rStyle w:val="22"/>
+          <w:rStyle w:val="26"/>
         </w:rPr>
         <w:t>https://doi.org/10.1038/nature02417</w:t>
       </w:r>
@@ -10425,7 +10474,7 @@
     </w:p>
     <w:p>
       <w:pPr>
-        <w:pStyle w:val="24"/>
+        <w:pStyle w:val="12"/>
         <w:keepNext w:val="0"/>
         <w:keepLines w:val="0"/>
         <w:widowControl/>
@@ -10456,7 +10505,7 @@
     </w:p>
     <w:p>
       <w:pPr>
-        <w:pStyle w:val="24"/>
+        <w:pStyle w:val="12"/>
         <w:ind w:left="480" w:hanging="480"/>
       </w:pPr>
       <w:r>
@@ -10483,7 +10532,7 @@
     </w:p>
     <w:p>
       <w:pPr>
-        <w:pStyle w:val="24"/>
+        <w:pStyle w:val="12"/>
         <w:ind w:left="480" w:hanging="480"/>
       </w:pPr>
       <w:r>
@@ -10510,7 +10559,7 @@
     </w:p>
     <w:p>
       <w:pPr>
-        <w:pStyle w:val="24"/>
+        <w:pStyle w:val="12"/>
         <w:ind w:left="480" w:hanging="480"/>
       </w:pPr>
       <w:r>
@@ -10537,7 +10586,7 @@
     </w:p>
     <w:p>
       <w:pPr>
-        <w:pStyle w:val="24"/>
+        <w:pStyle w:val="12"/>
         <w:ind w:left="480" w:hanging="480"/>
       </w:pPr>
       <w:r>
@@ -10564,7 +10613,7 @@
     </w:p>
     <w:p>
       <w:pPr>
-        <w:pStyle w:val="24"/>
+        <w:pStyle w:val="12"/>
         <w:ind w:left="480" w:hanging="480"/>
       </w:pPr>
       <w:r>
@@ -10591,7 +10640,7 @@
     </w:p>
     <w:p>
       <w:pPr>
-        <w:pStyle w:val="24"/>
+        <w:pStyle w:val="12"/>
         <w:ind w:left="480" w:hanging="480"/>
       </w:pPr>
       <w:r>
@@ -10618,7 +10667,7 @@
     </w:p>
     <w:p>
       <w:pPr>
-        <w:pStyle w:val="24"/>
+        <w:pStyle w:val="12"/>
         <w:ind w:left="480" w:hanging="480"/>
       </w:pPr>
       <w:r>
@@ -10645,7 +10694,7 @@
     </w:p>
     <w:p>
       <w:pPr>
-        <w:pStyle w:val="24"/>
+        <w:pStyle w:val="12"/>
         <w:ind w:left="480" w:hanging="480"/>
       </w:pPr>
       <w:r>
@@ -10672,7 +10721,7 @@
     </w:p>
     <w:p>
       <w:pPr>
-        <w:pStyle w:val="24"/>
+        <w:pStyle w:val="12"/>
         <w:ind w:left="480" w:hanging="480"/>
       </w:pPr>
       <w:r>
@@ -10699,7 +10748,7 @@
     </w:p>
     <w:p>
       <w:pPr>
-        <w:pStyle w:val="24"/>
+        <w:pStyle w:val="12"/>
         <w:ind w:left="480" w:hanging="480"/>
       </w:pPr>
       <w:r>
@@ -10717,7 +10766,7 @@
     </w:p>
     <w:p>
       <w:pPr>
-        <w:pStyle w:val="24"/>
+        <w:pStyle w:val="12"/>
         <w:ind w:left="480" w:hanging="480"/>
       </w:pPr>
       <w:r>
@@ -10744,7 +10793,7 @@
     </w:p>
     <w:p>
       <w:pPr>
-        <w:pStyle w:val="24"/>
+        <w:pStyle w:val="12"/>
         <w:ind w:left="480" w:hanging="480"/>
       </w:pPr>
       <w:r>
@@ -10771,7 +10820,7 @@
     </w:p>
     <w:p>
       <w:pPr>
-        <w:pStyle w:val="24"/>
+        <w:pStyle w:val="12"/>
         <w:ind w:left="480" w:hanging="480"/>
       </w:pPr>
       <w:r>
@@ -10798,7 +10847,7 @@
     </w:p>
     <w:p>
       <w:pPr>
-        <w:pStyle w:val="24"/>
+        <w:pStyle w:val="12"/>
         <w:ind w:left="480" w:hanging="480"/>
       </w:pPr>
       <w:r>
@@ -10825,7 +10874,7 @@
     </w:p>
     <w:p>
       <w:pPr>
-        <w:pStyle w:val="24"/>
+        <w:pStyle w:val="12"/>
         <w:ind w:left="480" w:hanging="480"/>
       </w:pPr>
       <w:r>
@@ -10852,7 +10901,7 @@
     </w:p>
     <w:p>
       <w:pPr>
-        <w:pStyle w:val="24"/>
+        <w:pStyle w:val="12"/>
         <w:ind w:left="480" w:hanging="480"/>
       </w:pPr>
       <w:r>
@@ -10879,7 +10928,7 @@
     </w:p>
     <w:p>
       <w:pPr>
-        <w:pStyle w:val="24"/>
+        <w:pStyle w:val="12"/>
         <w:ind w:left="480" w:hanging="480"/>
       </w:pPr>
       <w:r>
@@ -10906,7 +10955,7 @@
     </w:p>
     <w:p>
       <w:pPr>
-        <w:pStyle w:val="24"/>
+        <w:pStyle w:val="12"/>
         <w:ind w:left="480" w:hanging="480"/>
       </w:pPr>
       <w:r>
@@ -10933,7 +10982,7 @@
     </w:p>
     <w:p>
       <w:pPr>
-        <w:pStyle w:val="24"/>
+        <w:pStyle w:val="12"/>
         <w:ind w:left="480" w:hanging="480"/>
       </w:pPr>
       <w:r>
@@ -10960,7 +11009,7 @@
     </w:p>
     <w:p>
       <w:pPr>
-        <w:pStyle w:val="24"/>
+        <w:pStyle w:val="12"/>
         <w:ind w:left="480" w:hanging="480"/>
       </w:pPr>
       <w:r>
@@ -10987,7 +11036,7 @@
     </w:p>
     <w:p>
       <w:pPr>
-        <w:pStyle w:val="24"/>
+        <w:pStyle w:val="12"/>
         <w:ind w:left="480" w:hanging="480"/>
       </w:pPr>
       <w:r>
@@ -11014,7 +11063,7 @@
     </w:p>
     <w:p>
       <w:pPr>
-        <w:pStyle w:val="24"/>
+        <w:pStyle w:val="12"/>
         <w:ind w:left="480" w:hanging="480"/>
       </w:pPr>
       <w:r>
@@ -11041,7 +11090,7 @@
     </w:p>
     <w:p>
       <w:pPr>
-        <w:pStyle w:val="24"/>
+        <w:pStyle w:val="12"/>
         <w:ind w:left="480" w:hanging="480"/>
       </w:pPr>
       <w:r>
@@ -11068,7 +11117,7 @@
     </w:p>
     <w:p>
       <w:pPr>
-        <w:pStyle w:val="24"/>
+        <w:pStyle w:val="12"/>
         <w:ind w:left="480" w:hanging="480"/>
       </w:pPr>
       <w:r>
@@ -11095,7 +11144,7 @@
     </w:p>
     <w:p>
       <w:pPr>
-        <w:pStyle w:val="24"/>
+        <w:pStyle w:val="12"/>
         <w:ind w:left="480" w:hanging="480"/>
       </w:pPr>
       <w:r>
@@ -11113,7 +11162,7 @@
     </w:p>
     <w:p>
       <w:pPr>
-        <w:pStyle w:val="24"/>
+        <w:pStyle w:val="12"/>
         <w:ind w:left="480" w:hanging="480"/>
       </w:pPr>
       <w:r>
@@ -11140,7 +11189,7 @@
     </w:p>
     <w:p>
       <w:pPr>
-        <w:pStyle w:val="24"/>
+        <w:pStyle w:val="12"/>
         <w:ind w:left="480" w:hanging="480"/>
       </w:pPr>
       <w:r>
@@ -11167,7 +11216,7 @@
     </w:p>
     <w:p>
       <w:pPr>
-        <w:pStyle w:val="24"/>
+        <w:pStyle w:val="12"/>
         <w:ind w:left="480" w:hanging="480"/>
       </w:pPr>
       <w:r>
@@ -11194,7 +11243,7 @@
     </w:p>
     <w:p>
       <w:pPr>
-        <w:pStyle w:val="24"/>
+        <w:pStyle w:val="12"/>
         <w:ind w:left="480" w:hanging="480"/>
       </w:pPr>
       <w:r>
@@ -11221,7 +11270,7 @@
     </w:p>
     <w:p>
       <w:pPr>
-        <w:pStyle w:val="24"/>
+        <w:pStyle w:val="12"/>
         <w:ind w:left="480" w:hanging="480"/>
       </w:pPr>
       <w:r>
@@ -11248,7 +11297,7 @@
     </w:p>
     <w:p>
       <w:pPr>
-        <w:pStyle w:val="24"/>
+        <w:pStyle w:val="12"/>
         <w:ind w:left="480" w:hanging="480"/>
       </w:pPr>
       <w:r>
@@ -11275,7 +11324,7 @@
     </w:p>
     <w:p>
       <w:pPr>
-        <w:pStyle w:val="24"/>
+        <w:pStyle w:val="12"/>
         <w:ind w:left="480" w:hanging="480"/>
       </w:pPr>
       <w:r>
@@ -11302,7 +11351,7 @@
     </w:p>
     <w:p>
       <w:pPr>
-        <w:pStyle w:val="24"/>
+        <w:pStyle w:val="12"/>
         <w:ind w:left="480" w:hanging="480"/>
       </w:pPr>
       <w:r>
@@ -11329,7 +11378,7 @@
     </w:p>
     <w:p>
       <w:pPr>
-        <w:pStyle w:val="24"/>
+        <w:pStyle w:val="12"/>
         <w:ind w:left="480" w:hanging="480"/>
       </w:pPr>
       <w:r>
@@ -11356,7 +11405,7 @@
     </w:p>
     <w:p>
       <w:pPr>
-        <w:pStyle w:val="24"/>
+        <w:pStyle w:val="12"/>
         <w:keepNext w:val="0"/>
         <w:keepLines w:val="0"/>
         <w:widowControl/>
@@ -11387,7 +11436,7 @@
     </w:p>
     <w:p>
       <w:pPr>
-        <w:pStyle w:val="24"/>
+        <w:pStyle w:val="12"/>
         <w:ind w:left="480" w:hanging="480"/>
       </w:pPr>
       <w:r>
@@ -11414,7 +11463,7 @@
     </w:p>
     <w:p>
       <w:pPr>
-        <w:pStyle w:val="24"/>
+        <w:pStyle w:val="12"/>
         <w:ind w:left="480" w:hanging="480"/>
       </w:pPr>
       <w:r>
@@ -11432,7 +11481,7 @@
     </w:p>
     <w:p>
       <w:pPr>
-        <w:pStyle w:val="24"/>
+        <w:pStyle w:val="12"/>
         <w:keepNext w:val="0"/>
         <w:keepLines w:val="0"/>
         <w:widowControl/>
@@ -11463,7 +11512,7 @@
     </w:p>
     <w:p>
       <w:pPr>
-        <w:pStyle w:val="24"/>
+        <w:pStyle w:val="12"/>
         <w:ind w:left="480" w:hanging="480"/>
       </w:pPr>
       <w:r>
@@ -11490,7 +11539,7 @@
     </w:p>
     <w:p>
       <w:pPr>
-        <w:pStyle w:val="24"/>
+        <w:pStyle w:val="12"/>
         <w:ind w:left="480" w:hanging="480"/>
       </w:pPr>
       <w:r>
@@ -11517,7 +11566,7 @@
     </w:p>
     <w:p>
       <w:pPr>
-        <w:pStyle w:val="24"/>
+        <w:pStyle w:val="12"/>
         <w:ind w:left="480" w:hanging="480"/>
       </w:pPr>
       <w:r>
@@ -11544,7 +11593,7 @@
     </w:p>
     <w:p>
       <w:pPr>
-        <w:pStyle w:val="24"/>
+        <w:pStyle w:val="12"/>
         <w:ind w:left="480" w:hanging="480"/>
       </w:pPr>
       <w:r>
@@ -11571,7 +11620,7 @@
     </w:p>
     <w:p>
       <w:pPr>
-        <w:pStyle w:val="24"/>
+        <w:pStyle w:val="12"/>
         <w:ind w:left="480" w:hanging="480"/>
       </w:pPr>
       <w:r>
@@ -11598,7 +11647,7 @@
     </w:p>
     <w:p>
       <w:pPr>
-        <w:pStyle w:val="24"/>
+        <w:pStyle w:val="12"/>
         <w:ind w:left="480" w:hanging="480"/>
       </w:pPr>
       <w:r>
@@ -11625,7 +11674,7 @@
     </w:p>
     <w:p>
       <w:pPr>
-        <w:pStyle w:val="24"/>
+        <w:pStyle w:val="12"/>
         <w:ind w:left="480" w:hanging="480"/>
       </w:pPr>
       <w:r>
@@ -11652,7 +11701,7 @@
     </w:p>
     <w:p>
       <w:pPr>
-        <w:pStyle w:val="24"/>
+        <w:pStyle w:val="12"/>
         <w:ind w:left="480" w:hanging="480"/>
       </w:pPr>
       <w:r>
@@ -11679,7 +11728,7 @@
     </w:p>
     <w:p>
       <w:pPr>
-        <w:pStyle w:val="24"/>
+        <w:pStyle w:val="12"/>
         <w:ind w:left="480" w:hanging="480"/>
       </w:pPr>
       <w:r>
@@ -11706,7 +11755,7 @@
     </w:p>
     <w:p>
       <w:pPr>
-        <w:pStyle w:val="24"/>
+        <w:pStyle w:val="12"/>
         <w:ind w:left="480" w:hanging="480"/>
       </w:pPr>
       <w:r>
@@ -11733,7 +11782,7 @@
     </w:p>
     <w:p>
       <w:pPr>
-        <w:pStyle w:val="24"/>
+        <w:pStyle w:val="12"/>
         <w:ind w:left="480" w:hanging="480"/>
       </w:pPr>
       <w:r>
@@ -11760,7 +11809,7 @@
     </w:p>
     <w:p>
       <w:pPr>
-        <w:pStyle w:val="24"/>
+        <w:pStyle w:val="12"/>
         <w:ind w:left="480" w:hanging="480"/>
       </w:pPr>
       <w:r>
@@ -11787,7 +11836,7 @@
     </w:p>
     <w:p>
       <w:pPr>
-        <w:pStyle w:val="24"/>
+        <w:pStyle w:val="12"/>
         <w:ind w:left="480" w:hanging="480"/>
       </w:pPr>
       <w:r>
@@ -11814,7 +11863,7 @@
     </w:p>
     <w:p>
       <w:pPr>
-        <w:pStyle w:val="24"/>
+        <w:pStyle w:val="12"/>
         <w:ind w:left="480" w:hanging="480"/>
       </w:pPr>
       <w:r>
@@ -11905,7 +11954,7 @@
             <wp:effectExtent l="0" t="0" r="2540" b="8255"/>
             <wp:docPr id="3" name="Imagem 3" descr="SF1 Methodology"/>
             <wp:cNvGraphicFramePr>
-              <a:graphicFrameLocks xmlns:a="http://schemas.openxmlformats.org/drawingml/2006/main" noChangeAspect="true"/>
+              <a:graphicFrameLocks xmlns:a="http://schemas.openxmlformats.org/drawingml/2006/main" noChangeAspect="1"/>
             </wp:cNvGraphicFramePr>
             <a:graphic xmlns:a="http://schemas.openxmlformats.org/drawingml/2006/main">
               <a:graphicData uri="http://schemas.openxmlformats.org/drawingml/2006/picture">
@@ -11913,11 +11962,11 @@
                   <pic:nvPicPr>
                     <pic:cNvPr id="3" name="Imagem 3" descr="SF1 Methodology"/>
                     <pic:cNvPicPr>
-                      <a:picLocks noChangeAspect="true"/>
+                      <a:picLocks noChangeAspect="1"/>
                     </pic:cNvPicPr>
                   </pic:nvPicPr>
                   <pic:blipFill>
-                    <a:blip r:embed="rId14"/>
+                    <a:blip r:embed="rId12"/>
                     <a:stretch>
                       <a:fillRect/>
                     </a:stretch>
@@ -12065,7 +12114,7 @@
             <wp:effectExtent l="0" t="0" r="12065" b="15875"/>
             <wp:docPr id="6" name="Imagem 6" descr="SF2 Importance"/>
             <wp:cNvGraphicFramePr>
-              <a:graphicFrameLocks xmlns:a="http://schemas.openxmlformats.org/drawingml/2006/main" noChangeAspect="true"/>
+              <a:graphicFrameLocks xmlns:a="http://schemas.openxmlformats.org/drawingml/2006/main" noChangeAspect="1"/>
             </wp:cNvGraphicFramePr>
             <a:graphic xmlns:a="http://schemas.openxmlformats.org/drawingml/2006/main">
               <a:graphicData uri="http://schemas.openxmlformats.org/drawingml/2006/picture">
@@ -12073,11 +12122,11 @@
                   <pic:nvPicPr>
                     <pic:cNvPr id="6" name="Imagem 6" descr="SF2 Importance"/>
                     <pic:cNvPicPr>
-                      <a:picLocks noChangeAspect="true"/>
+                      <a:picLocks noChangeAspect="1"/>
                     </pic:cNvPicPr>
                   </pic:nvPicPr>
                   <pic:blipFill>
-                    <a:blip r:embed="rId15"/>
+                    <a:blip r:embed="rId13"/>
                     <a:stretch>
                       <a:fillRect/>
                     </a:stretch>
@@ -12159,27 +12208,27 @@
       <w:r>
         <w:rPr>
           <w:rFonts w:ascii="Times New Roman" w:hAnsi="Times New Roman" w:cs="Times New Roman"/>
-          <w:lang w:val="en-GB" w:eastAsia="en-GB"/>
+          <w:lang w:val="pt-BR"/>
         </w:rPr>
         <w:drawing>
           <wp:inline distT="0" distB="0" distL="114300" distR="114300">
             <wp:extent cx="3599815" cy="3599815"/>
             <wp:effectExtent l="0" t="0" r="635" b="635"/>
-            <wp:docPr id="7" name="Imagem 7" descr="SF3 ObservedPredicted"/>
+            <wp:docPr id="1" name="Imagem 1" descr="SF3 ObservedPredicted_v2"/>
             <wp:cNvGraphicFramePr>
-              <a:graphicFrameLocks xmlns:a="http://schemas.openxmlformats.org/drawingml/2006/main" noChangeAspect="true"/>
+              <a:graphicFrameLocks xmlns:a="http://schemas.openxmlformats.org/drawingml/2006/main" noChangeAspect="1"/>
             </wp:cNvGraphicFramePr>
             <a:graphic xmlns:a="http://schemas.openxmlformats.org/drawingml/2006/main">
               <a:graphicData uri="http://schemas.openxmlformats.org/drawingml/2006/picture">
                 <pic:pic xmlns:pic="http://schemas.openxmlformats.org/drawingml/2006/picture">
                   <pic:nvPicPr>
-                    <pic:cNvPr id="7" name="Imagem 7" descr="SF3 ObservedPredicted"/>
+                    <pic:cNvPr id="1" name="Imagem 1" descr="SF3 ObservedPredicted_v2"/>
                     <pic:cNvPicPr>
-                      <a:picLocks noChangeAspect="true"/>
+                      <a:picLocks noChangeAspect="1"/>
                     </pic:cNvPicPr>
                   </pic:nvPicPr>
                   <pic:blipFill>
-                    <a:blip r:embed="rId16"/>
+                    <a:blip r:embed="rId14"/>
                     <a:stretch>
                       <a:fillRect/>
                     </a:stretch>
@@ -12199,6 +12248,8 @@
           </wp:inline>
         </w:drawing>
       </w:r>
+      <w:bookmarkStart w:id="9" w:name="_GoBack"/>
+      <w:bookmarkEnd w:id="9"/>
     </w:p>
     <w:p>
       <w:pPr>
@@ -12306,7 +12357,7 @@
     </w:p>
     <w:tbl>
       <w:tblPr>
-        <w:tblStyle w:val="10"/>
+        <w:tblStyle w:val="27"/>
         <w:tblW w:w="2855" w:type="pct"/>
         <w:jc w:val="center"/>
         <w:tblLayout w:type="autofit"/>
@@ -12660,6 +12711,14 @@
         </w:tc>
       </w:tr>
       <w:tr>
+        <w:tblPrEx>
+          <w:tblCellMar>
+            <w:top w:w="0" w:type="dxa"/>
+            <w:left w:w="108" w:type="dxa"/>
+            <w:bottom w:w="0" w:type="dxa"/>
+            <w:right w:w="108" w:type="dxa"/>
+          </w:tblCellMar>
+        </w:tblPrEx>
         <w:trPr>
           <w:jc w:val="center"/>
         </w:trPr>
@@ -13020,6 +13079,14 @@
         </w:tc>
       </w:tr>
       <w:tr>
+        <w:tblPrEx>
+          <w:tblCellMar>
+            <w:top w:w="0" w:type="dxa"/>
+            <w:left w:w="108" w:type="dxa"/>
+            <w:bottom w:w="0" w:type="dxa"/>
+            <w:right w:w="108" w:type="dxa"/>
+          </w:tblCellMar>
+        </w:tblPrEx>
         <w:trPr>
           <w:jc w:val="center"/>
         </w:trPr>
@@ -13380,6 +13447,14 @@
         </w:tc>
       </w:tr>
       <w:tr>
+        <w:tblPrEx>
+          <w:tblCellMar>
+            <w:top w:w="0" w:type="dxa"/>
+            <w:left w:w="108" w:type="dxa"/>
+            <w:bottom w:w="0" w:type="dxa"/>
+            <w:right w:w="108" w:type="dxa"/>
+          </w:tblCellMar>
+        </w:tblPrEx>
         <w:trPr>
           <w:jc w:val="center"/>
         </w:trPr>
@@ -13740,6 +13815,14 @@
         </w:tc>
       </w:tr>
       <w:tr>
+        <w:tblPrEx>
+          <w:tblCellMar>
+            <w:top w:w="0" w:type="dxa"/>
+            <w:left w:w="108" w:type="dxa"/>
+            <w:bottom w:w="0" w:type="dxa"/>
+            <w:right w:w="108" w:type="dxa"/>
+          </w:tblCellMar>
+        </w:tblPrEx>
         <w:trPr>
           <w:jc w:val="center"/>
         </w:trPr>
@@ -13939,20 +14022,10 @@
 
 <file path=word/comments.xml><?xml version="1.0" encoding="utf-8"?>
 <w:comments xmlns:wpc="http://schemas.microsoft.com/office/word/2010/wordprocessingCanvas" xmlns:mc="http://schemas.openxmlformats.org/markup-compatibility/2006" xmlns:o="urn:schemas-microsoft-com:office:office" xmlns:r="http://schemas.openxmlformats.org/officeDocument/2006/relationships" xmlns:m="http://schemas.openxmlformats.org/officeDocument/2006/math" xmlns:v="urn:schemas-microsoft-com:vml" xmlns:wp14="http://schemas.microsoft.com/office/word/2010/wordprocessingDrawing" xmlns:wp="http://schemas.openxmlformats.org/drawingml/2006/wordprocessingDrawing" xmlns:w="http://schemas.openxmlformats.org/wordprocessingml/2006/main" xmlns:w14="http://schemas.microsoft.com/office/word/2010/wordml" xmlns:w15="http://schemas.microsoft.com/office/word/2012/wordml" xmlns:w10="urn:schemas-microsoft-com:office:word" xmlns:wpg="http://schemas.microsoft.com/office/word/2010/wordprocessingGroup" xmlns:wpi="http://schemas.microsoft.com/office/word/2010/wordprocessingInk" xmlns:wne="http://schemas.microsoft.com/office/word/2006/wordml" xmlns:wps="http://schemas.microsoft.com/office/word/2010/wordprocessingShape" xmlns:wpsCustomData="http://www.wps.cn/officeDocument/2013/wpsCustomData" mc:Ignorable="w14 w15 wp14">
-  <w:comment w:id="0" w:author="Michael Keller" w:date="2020-10-02T11:27:00Z" w:initials="">
-    <w:p>
-      <w:pPr>
-        <w:pStyle w:val="15"/>
-      </w:pPr>
-      <w:r>
-        <w:t>Because of the specific number, this requires a citation.  Saatchi et al. 2011?  Baccini et al 2012.  I’m not sure where you got the 17% figure.</w:t>
-      </w:r>
-    </w:p>
-  </w:comment>
-  <w:comment w:id="1" w:author="Unknown" w:date="2020-10-05T10:08:18Z" w:initials="RV">
-    <w:p>
-      <w:pPr>
-        <w:pStyle w:val="15"/>
+  <w:comment w:id="0" w:author="Unknown" w:date="2020-10-05T10:08:18Z" w:initials="RV">
+    <w:p>
+      <w:pPr>
+        <w:pStyle w:val="10"/>
         <w:rPr>
           <w:rFonts w:hint="default"/>
           <w:lang w:val="pt-BR"/>
@@ -13972,66 +14045,12 @@
 
 <file path=word/commentsExtended.xml><?xml version="1.0" encoding="utf-8"?>
 <w15:commentsEx xmlns:wpc="http://schemas.microsoft.com/office/word/2010/wordprocessingCanvas" xmlns:mc="http://schemas.openxmlformats.org/markup-compatibility/2006" xmlns:o="urn:schemas-microsoft-com:office:office" xmlns:r="http://schemas.openxmlformats.org/officeDocument/2006/relationships" xmlns:m="http://schemas.openxmlformats.org/officeDocument/2006/math" xmlns:v="urn:schemas-microsoft-com:vml" xmlns:wp14="http://schemas.microsoft.com/office/word/2010/wordprocessingDrawing" xmlns:wp="http://schemas.openxmlformats.org/drawingml/2006/wordprocessingDrawing" xmlns:w="http://schemas.openxmlformats.org/wordprocessingml/2006/main" xmlns:w14="http://schemas.microsoft.com/office/word/2010/wordml" xmlns:w15="http://schemas.microsoft.com/office/word/2012/wordml" xmlns:w10="urn:schemas-microsoft-com:office:word" xmlns:wpg="http://schemas.microsoft.com/office/word/2010/wordprocessingGroup" xmlns:wpi="http://schemas.microsoft.com/office/word/2010/wordprocessingInk" xmlns:wne="http://schemas.microsoft.com/office/word/2006/wordml" xmlns:wps="http://schemas.microsoft.com/office/word/2010/wordprocessingShape" xmlns:wpsCustomData="http://www.wps.cn/officeDocument/2013/wpsCustomData" mc:Ignorable="w14 w15 wp14">
-  <w15:commentEx w15:paraId="FEF3B334" w15:done="0"/>
-  <w15:commentEx w15:paraId="3F5E4BA1" w15:done="0"/>
+  <w15:commentEx w15:paraId="3DFB7839" w15:done="0"/>
 </w15:commentsEx>
-</file>
-
-<file path=word/endnotes.xml><?xml version="1.0" encoding="utf-8"?>
-<w:endnotes xmlns:wpc="http://schemas.microsoft.com/office/word/2010/wordprocessingCanvas" xmlns:mc="http://schemas.openxmlformats.org/markup-compatibility/2006" xmlns:o="urn:schemas-microsoft-com:office:office" xmlns:r="http://schemas.openxmlformats.org/officeDocument/2006/relationships" xmlns:m="http://schemas.openxmlformats.org/officeDocument/2006/math" xmlns:v="urn:schemas-microsoft-com:vml" xmlns:wp14="http://schemas.microsoft.com/office/word/2010/wordprocessingDrawing" xmlns:wp="http://schemas.openxmlformats.org/drawingml/2006/wordprocessingDrawing" xmlns:w="http://schemas.openxmlformats.org/wordprocessingml/2006/main" xmlns:w14="http://schemas.microsoft.com/office/word/2010/wordml" xmlns:w15="http://schemas.microsoft.com/office/word/2012/wordml" xmlns:w10="urn:schemas-microsoft-com:office:word" xmlns:wpg="http://schemas.microsoft.com/office/word/2010/wordprocessingGroup" xmlns:wpi="http://schemas.microsoft.com/office/word/2010/wordprocessingInk" xmlns:wne="http://schemas.microsoft.com/office/word/2006/wordml" xmlns:wps="http://schemas.microsoft.com/office/word/2010/wordprocessingShape" xmlns:wpsCustomData="http://www.wps.cn/officeDocument/2013/wpsCustomData" mc:Ignorable="w14 w15 wp14">
-  <w:endnote w:type="separator" w:id="0">
-    <w:p>
-      <w:pPr>
-        <w:spacing w:line="240" w:lineRule="auto"/>
-      </w:pPr>
-      <w:r>
-        <w:separator/>
-      </w:r>
-    </w:p>
-  </w:endnote>
-  <w:endnote w:type="continuationSeparator" w:id="1">
-    <w:p>
-      <w:pPr>
-        <w:spacing w:line="240" w:lineRule="auto"/>
-      </w:pPr>
-      <w:r>
-        <w:continuationSeparator/>
-      </w:r>
-    </w:p>
-  </w:endnote>
-</w:endnotes>
-</file>
-
-<file path=word/footnotes.xml><?xml version="1.0" encoding="utf-8"?>
-<w:footnotes xmlns:wpc="http://schemas.microsoft.com/office/word/2010/wordprocessingCanvas" xmlns:mc="http://schemas.openxmlformats.org/markup-compatibility/2006" xmlns:o="urn:schemas-microsoft-com:office:office" xmlns:r="http://schemas.openxmlformats.org/officeDocument/2006/relationships" xmlns:m="http://schemas.openxmlformats.org/officeDocument/2006/math" xmlns:v="urn:schemas-microsoft-com:vml" xmlns:wp14="http://schemas.microsoft.com/office/word/2010/wordprocessingDrawing" xmlns:wp="http://schemas.openxmlformats.org/drawingml/2006/wordprocessingDrawing" xmlns:w="http://schemas.openxmlformats.org/wordprocessingml/2006/main" xmlns:w14="http://schemas.microsoft.com/office/word/2010/wordml" xmlns:w15="http://schemas.microsoft.com/office/word/2012/wordml" xmlns:w10="urn:schemas-microsoft-com:office:word" xmlns:wpg="http://schemas.microsoft.com/office/word/2010/wordprocessingGroup" xmlns:wpi="http://schemas.microsoft.com/office/word/2010/wordprocessingInk" xmlns:wne="http://schemas.microsoft.com/office/word/2006/wordml" xmlns:wps="http://schemas.microsoft.com/office/word/2010/wordprocessingShape" xmlns:wpsCustomData="http://www.wps.cn/officeDocument/2013/wpsCustomData" mc:Ignorable="w14 w15 wp14">
-  <w:footnote w:type="separator" w:id="0">
-    <w:p>
-      <w:pPr>
-        <w:spacing w:line="240" w:lineRule="auto"/>
-      </w:pPr>
-      <w:r>
-        <w:separator/>
-      </w:r>
-    </w:p>
-  </w:footnote>
-  <w:footnote w:type="continuationSeparator" w:id="1">
-    <w:p>
-      <w:pPr>
-        <w:spacing w:line="240" w:lineRule="auto"/>
-      </w:pPr>
-      <w:r>
-        <w:continuationSeparator/>
-      </w:r>
-    </w:p>
-  </w:footnote>
-</w:footnotes>
 </file>
 
 <file path=word/people.xml><?xml version="1.0" encoding="utf-8"?>
 <w15:people xmlns:wpc="http://schemas.microsoft.com/office/word/2010/wordprocessingCanvas" xmlns:mc="http://schemas.openxmlformats.org/markup-compatibility/2006" xmlns:o="urn:schemas-microsoft-com:office:office" xmlns:r="http://schemas.openxmlformats.org/officeDocument/2006/relationships" xmlns:m="http://schemas.openxmlformats.org/officeDocument/2006/math" xmlns:v="urn:schemas-microsoft-com:vml" xmlns:wp14="http://schemas.microsoft.com/office/word/2010/wordprocessingDrawing" xmlns:wp="http://schemas.openxmlformats.org/drawingml/2006/wordprocessingDrawing" xmlns:w="http://schemas.openxmlformats.org/wordprocessingml/2006/main" xmlns:w14="http://schemas.microsoft.com/office/word/2010/wordml" xmlns:w15="http://schemas.microsoft.com/office/word/2012/wordml" xmlns:w10="urn:schemas-microsoft-com:office:word" xmlns:wpg="http://schemas.microsoft.com/office/word/2010/wordprocessingGroup" xmlns:wpi="http://schemas.microsoft.com/office/word/2010/wordprocessingInk" xmlns:wne="http://schemas.microsoft.com/office/word/2006/wordml" xmlns:wps="http://schemas.microsoft.com/office/word/2010/wordprocessingShape" xmlns:wpsCustomData="http://www.wps.cn/officeDocument/2013/wpsCustomData" mc:Ignorable="w14 w15 wp14">
-  <w15:person w15:author="Michael Keller">
-    <w15:presenceInfo w15:providerId="Windows Live" w15:userId="4cc04fabc27d9f13"/>
-  </w15:person>
   <w15:person w15:author="Unknown">
     <w15:presenceInfo w15:providerId="None" w15:userId="Unknown"/>
   </w15:person>
@@ -14039,13 +14058,14 @@
 </file>
 
 <file path=word/styles.xml><?xml version="1.0" encoding="utf-8"?>
-<w:styles xmlns:mc="http://schemas.openxmlformats.org/markup-compatibility/2006" xmlns:o="urn:schemas-microsoft-com:office:office" xmlns:r="http://schemas.openxmlformats.org/officeDocument/2006/relationships" xmlns:m="http://schemas.openxmlformats.org/officeDocument/2006/math" xmlns:v="urn:schemas-microsoft-com:vml" xmlns:w="http://schemas.openxmlformats.org/wordprocessingml/2006/main" xmlns:w14="http://schemas.microsoft.com/office/word/2010/wordml" xmlns:w10="urn:schemas-microsoft-com:office:word" xmlns:sl="http://schemas.openxmlformats.org/schemaLibrary/2006/main" xmlns:wpsCustomData="http://www.wps.cn/officeDocument/2013/wpsCustomData" mc:Ignorable="w14">
+<w:styles xmlns:mc="http://schemas.openxmlformats.org/markup-compatibility/2006" xmlns:o="urn:schemas-microsoft-com:office:office" xmlns:r="http://schemas.openxmlformats.org/officeDocument/2006/relationships" xmlns:m="http://schemas.openxmlformats.org/officeDocument/2006/math" xmlns:v="urn:schemas-microsoft-com:vml" xmlns:w="http://schemas.openxmlformats.org/wordprocessingml/2006/main" xmlns:w14="http://schemas.microsoft.com/office/word/2010/wordml" xmlns:w10="urn:schemas-microsoft-com:office:word" xmlns:sl="http://schemas.openxmlformats.org/schemaLibrary/2006/main" mc:Ignorable="w14">
   <w:docDefaults>
     <w:rPrDefault>
       <w:rPr>
         <w:rFonts w:ascii="Times New Roman" w:hAnsi="Times New Roman" w:eastAsia="SimSun" w:cs="Times New Roman"/>
       </w:rPr>
     </w:rPrDefault>
+    <w:pPrDefault/>
   </w:docDefaults>
   <w:latentStyles w:count="260" w:defQFormat="0" w:defUnhideWhenUsed="1" w:defSemiHidden="1" w:defUIPriority="99" w:defLockedState="0">
     <w:lsdException w:qFormat="1" w:unhideWhenUsed="0" w:uiPriority="0" w:semiHidden="0" w:name="Normal"/>
@@ -14198,104 +14218,6 @@
     <w:lsdException w:qFormat="1" w:unhideWhenUsed="0" w:uiPriority="0" w:semiHidden="0" w:name="Balloon Text"/>
     <w:lsdException w:qFormat="1" w:unhideWhenUsed="0" w:uiPriority="0" w:semiHidden="0" w:name="Table Grid"/>
     <w:lsdException w:uiPriority="0" w:name="Table Theme"/>
-    <w:lsdException w:unhideWhenUsed="0" w:uiPriority="60" w:semiHidden="0" w:name="Light Shading"/>
-    <w:lsdException w:unhideWhenUsed="0" w:uiPriority="61" w:semiHidden="0" w:name="Light List"/>
-    <w:lsdException w:unhideWhenUsed="0" w:uiPriority="62" w:semiHidden="0" w:name="Light Grid"/>
-    <w:lsdException w:unhideWhenUsed="0" w:uiPriority="63" w:semiHidden="0" w:name="Medium Shading 1"/>
-    <w:lsdException w:unhideWhenUsed="0" w:uiPriority="64" w:semiHidden="0" w:name="Medium Shading 2"/>
-    <w:lsdException w:unhideWhenUsed="0" w:uiPriority="65" w:semiHidden="0" w:name="Medium List 1"/>
-    <w:lsdException w:unhideWhenUsed="0" w:uiPriority="66" w:semiHidden="0" w:name="Medium List 2"/>
-    <w:lsdException w:unhideWhenUsed="0" w:uiPriority="67" w:semiHidden="0" w:name="Medium Grid 1"/>
-    <w:lsdException w:unhideWhenUsed="0" w:uiPriority="68" w:semiHidden="0" w:name="Medium Grid 2"/>
-    <w:lsdException w:unhideWhenUsed="0" w:uiPriority="69" w:semiHidden="0" w:name="Medium Grid 3"/>
-    <w:lsdException w:unhideWhenUsed="0" w:uiPriority="70" w:semiHidden="0" w:name="Dark List"/>
-    <w:lsdException w:unhideWhenUsed="0" w:uiPriority="71" w:semiHidden="0" w:name="Colorful Shading"/>
-    <w:lsdException w:unhideWhenUsed="0" w:uiPriority="72" w:semiHidden="0" w:name="Colorful List"/>
-    <w:lsdException w:unhideWhenUsed="0" w:uiPriority="73" w:semiHidden="0" w:name="Colorful Grid"/>
-    <w:lsdException w:unhideWhenUsed="0" w:uiPriority="60" w:semiHidden="0" w:name="Light Shading Accent 1"/>
-    <w:lsdException w:unhideWhenUsed="0" w:uiPriority="61" w:semiHidden="0" w:name="Light List Accent 1"/>
-    <w:lsdException w:unhideWhenUsed="0" w:uiPriority="62" w:semiHidden="0" w:name="Light Grid Accent 1"/>
-    <w:lsdException w:unhideWhenUsed="0" w:uiPriority="63" w:semiHidden="0" w:name="Medium Shading 1 Accent 1"/>
-    <w:lsdException w:unhideWhenUsed="0" w:uiPriority="64" w:semiHidden="0" w:name="Medium Shading 2 Accent 1"/>
-    <w:lsdException w:unhideWhenUsed="0" w:uiPriority="65" w:semiHidden="0" w:name="Medium List 1 Accent 1"/>
-    <w:lsdException w:unhideWhenUsed="0" w:uiPriority="66" w:semiHidden="0" w:name="Medium List 2 Accent 1"/>
-    <w:lsdException w:unhideWhenUsed="0" w:uiPriority="67" w:semiHidden="0" w:name="Medium Grid 1 Accent 1"/>
-    <w:lsdException w:unhideWhenUsed="0" w:uiPriority="68" w:semiHidden="0" w:name="Medium Grid 2 Accent 1"/>
-    <w:lsdException w:unhideWhenUsed="0" w:uiPriority="69" w:semiHidden="0" w:name="Medium Grid 3 Accent 1"/>
-    <w:lsdException w:unhideWhenUsed="0" w:uiPriority="70" w:semiHidden="0" w:name="Dark List Accent 1"/>
-    <w:lsdException w:unhideWhenUsed="0" w:uiPriority="71" w:semiHidden="0" w:name="Colorful Shading Accent 1"/>
-    <w:lsdException w:unhideWhenUsed="0" w:uiPriority="72" w:semiHidden="0" w:name="Colorful List Accent 1"/>
-    <w:lsdException w:unhideWhenUsed="0" w:uiPriority="73" w:semiHidden="0" w:name="Colorful Grid Accent 1"/>
-    <w:lsdException w:unhideWhenUsed="0" w:uiPriority="60" w:semiHidden="0" w:name="Light Shading Accent 2"/>
-    <w:lsdException w:unhideWhenUsed="0" w:uiPriority="61" w:semiHidden="0" w:name="Light List Accent 2"/>
-    <w:lsdException w:unhideWhenUsed="0" w:uiPriority="62" w:semiHidden="0" w:name="Light Grid Accent 2"/>
-    <w:lsdException w:unhideWhenUsed="0" w:uiPriority="63" w:semiHidden="0" w:name="Medium Shading 1 Accent 2"/>
-    <w:lsdException w:unhideWhenUsed="0" w:uiPriority="64" w:semiHidden="0" w:name="Medium Shading 2 Accent 2"/>
-    <w:lsdException w:unhideWhenUsed="0" w:uiPriority="65" w:semiHidden="0" w:name="Medium List 1 Accent 2"/>
-    <w:lsdException w:unhideWhenUsed="0" w:uiPriority="66" w:semiHidden="0" w:name="Medium List 2 Accent 2"/>
-    <w:lsdException w:unhideWhenUsed="0" w:uiPriority="67" w:semiHidden="0" w:name="Medium Grid 1 Accent 2"/>
-    <w:lsdException w:unhideWhenUsed="0" w:uiPriority="68" w:semiHidden="0" w:name="Medium Grid 2 Accent 2"/>
-    <w:lsdException w:unhideWhenUsed="0" w:uiPriority="69" w:semiHidden="0" w:name="Medium Grid 3 Accent 2"/>
-    <w:lsdException w:unhideWhenUsed="0" w:uiPriority="70" w:semiHidden="0" w:name="Dark List Accent 2"/>
-    <w:lsdException w:unhideWhenUsed="0" w:uiPriority="71" w:semiHidden="0" w:name="Colorful Shading Accent 2"/>
-    <w:lsdException w:unhideWhenUsed="0" w:uiPriority="72" w:semiHidden="0" w:name="Colorful List Accent 2"/>
-    <w:lsdException w:unhideWhenUsed="0" w:uiPriority="73" w:semiHidden="0" w:name="Colorful Grid Accent 2"/>
-    <w:lsdException w:unhideWhenUsed="0" w:uiPriority="60" w:semiHidden="0" w:name="Light Shading Accent 3"/>
-    <w:lsdException w:unhideWhenUsed="0" w:uiPriority="61" w:semiHidden="0" w:name="Light List Accent 3"/>
-    <w:lsdException w:unhideWhenUsed="0" w:uiPriority="62" w:semiHidden="0" w:name="Light Grid Accent 3"/>
-    <w:lsdException w:unhideWhenUsed="0" w:uiPriority="63" w:semiHidden="0" w:name="Medium Shading 1 Accent 3"/>
-    <w:lsdException w:unhideWhenUsed="0" w:uiPriority="64" w:semiHidden="0" w:name="Medium Shading 2 Accent 3"/>
-    <w:lsdException w:unhideWhenUsed="0" w:uiPriority="65" w:semiHidden="0" w:name="Medium List 1 Accent 3"/>
-    <w:lsdException w:unhideWhenUsed="0" w:uiPriority="66" w:semiHidden="0" w:name="Medium List 2 Accent 3"/>
-    <w:lsdException w:unhideWhenUsed="0" w:uiPriority="67" w:semiHidden="0" w:name="Medium Grid 1 Accent 3"/>
-    <w:lsdException w:unhideWhenUsed="0" w:uiPriority="68" w:semiHidden="0" w:name="Medium Grid 2 Accent 3"/>
-    <w:lsdException w:unhideWhenUsed="0" w:uiPriority="69" w:semiHidden="0" w:name="Medium Grid 3 Accent 3"/>
-    <w:lsdException w:unhideWhenUsed="0" w:uiPriority="70" w:semiHidden="0" w:name="Dark List Accent 3"/>
-    <w:lsdException w:unhideWhenUsed="0" w:uiPriority="71" w:semiHidden="0" w:name="Colorful Shading Accent 3"/>
-    <w:lsdException w:unhideWhenUsed="0" w:uiPriority="72" w:semiHidden="0" w:name="Colorful List Accent 3"/>
-    <w:lsdException w:unhideWhenUsed="0" w:uiPriority="73" w:semiHidden="0" w:name="Colorful Grid Accent 3"/>
-    <w:lsdException w:unhideWhenUsed="0" w:uiPriority="60" w:semiHidden="0" w:name="Light Shading Accent 4"/>
-    <w:lsdException w:unhideWhenUsed="0" w:uiPriority="61" w:semiHidden="0" w:name="Light List Accent 4"/>
-    <w:lsdException w:unhideWhenUsed="0" w:uiPriority="62" w:semiHidden="0" w:name="Light Grid Accent 4"/>
-    <w:lsdException w:unhideWhenUsed="0" w:uiPriority="63" w:semiHidden="0" w:name="Medium Shading 1 Accent 4"/>
-    <w:lsdException w:unhideWhenUsed="0" w:uiPriority="64" w:semiHidden="0" w:name="Medium Shading 2 Accent 4"/>
-    <w:lsdException w:unhideWhenUsed="0" w:uiPriority="65" w:semiHidden="0" w:name="Medium List 1 Accent 4"/>
-    <w:lsdException w:unhideWhenUsed="0" w:uiPriority="66" w:semiHidden="0" w:name="Medium List 2 Accent 4"/>
-    <w:lsdException w:unhideWhenUsed="0" w:uiPriority="67" w:semiHidden="0" w:name="Medium Grid 1 Accent 4"/>
-    <w:lsdException w:unhideWhenUsed="0" w:uiPriority="68" w:semiHidden="0" w:name="Medium Grid 2 Accent 4"/>
-    <w:lsdException w:unhideWhenUsed="0" w:uiPriority="69" w:semiHidden="0" w:name="Medium Grid 3 Accent 4"/>
-    <w:lsdException w:unhideWhenUsed="0" w:uiPriority="70" w:semiHidden="0" w:name="Dark List Accent 4"/>
-    <w:lsdException w:unhideWhenUsed="0" w:uiPriority="71" w:semiHidden="0" w:name="Colorful Shading Accent 4"/>
-    <w:lsdException w:unhideWhenUsed="0" w:uiPriority="72" w:semiHidden="0" w:name="Colorful List Accent 4"/>
-    <w:lsdException w:unhideWhenUsed="0" w:uiPriority="73" w:semiHidden="0" w:name="Colorful Grid Accent 4"/>
-    <w:lsdException w:unhideWhenUsed="0" w:uiPriority="60" w:semiHidden="0" w:name="Light Shading Accent 5"/>
-    <w:lsdException w:unhideWhenUsed="0" w:uiPriority="61" w:semiHidden="0" w:name="Light List Accent 5"/>
-    <w:lsdException w:unhideWhenUsed="0" w:uiPriority="62" w:semiHidden="0" w:name="Light Grid Accent 5"/>
-    <w:lsdException w:unhideWhenUsed="0" w:uiPriority="63" w:semiHidden="0" w:name="Medium Shading 1 Accent 5"/>
-    <w:lsdException w:unhideWhenUsed="0" w:uiPriority="64" w:semiHidden="0" w:name="Medium Shading 2 Accent 5"/>
-    <w:lsdException w:unhideWhenUsed="0" w:uiPriority="65" w:semiHidden="0" w:name="Medium List 1 Accent 5"/>
-    <w:lsdException w:unhideWhenUsed="0" w:uiPriority="66" w:semiHidden="0" w:name="Medium List 2 Accent 5"/>
-    <w:lsdException w:unhideWhenUsed="0" w:uiPriority="67" w:semiHidden="0" w:name="Medium Grid 1 Accent 5"/>
-    <w:lsdException w:unhideWhenUsed="0" w:uiPriority="68" w:semiHidden="0" w:name="Medium Grid 2 Accent 5"/>
-    <w:lsdException w:unhideWhenUsed="0" w:uiPriority="69" w:semiHidden="0" w:name="Medium Grid 3 Accent 5"/>
-    <w:lsdException w:unhideWhenUsed="0" w:uiPriority="70" w:semiHidden="0" w:name="Dark List Accent 5"/>
-    <w:lsdException w:unhideWhenUsed="0" w:uiPriority="71" w:semiHidden="0" w:name="Colorful Shading Accent 5"/>
-    <w:lsdException w:unhideWhenUsed="0" w:uiPriority="72" w:semiHidden="0" w:name="Colorful List Accent 5"/>
-    <w:lsdException w:unhideWhenUsed="0" w:uiPriority="73" w:semiHidden="0" w:name="Colorful Grid Accent 5"/>
-    <w:lsdException w:unhideWhenUsed="0" w:uiPriority="60" w:semiHidden="0" w:name="Light Shading Accent 6"/>
-    <w:lsdException w:unhideWhenUsed="0" w:uiPriority="61" w:semiHidden="0" w:name="Light List Accent 6"/>
-    <w:lsdException w:unhideWhenUsed="0" w:uiPriority="62" w:semiHidden="0" w:name="Light Grid Accent 6"/>
-    <w:lsdException w:unhideWhenUsed="0" w:uiPriority="63" w:semiHidden="0" w:name="Medium Shading 1 Accent 6"/>
-    <w:lsdException w:unhideWhenUsed="0" w:uiPriority="64" w:semiHidden="0" w:name="Medium Shading 2 Accent 6"/>
-    <w:lsdException w:unhideWhenUsed="0" w:uiPriority="65" w:semiHidden="0" w:name="Medium List 1 Accent 6"/>
-    <w:lsdException w:unhideWhenUsed="0" w:uiPriority="66" w:semiHidden="0" w:name="Medium List 2 Accent 6"/>
-    <w:lsdException w:unhideWhenUsed="0" w:uiPriority="67" w:semiHidden="0" w:name="Medium Grid 1 Accent 6"/>
-    <w:lsdException w:unhideWhenUsed="0" w:uiPriority="68" w:semiHidden="0" w:name="Medium Grid 2 Accent 6"/>
-    <w:lsdException w:unhideWhenUsed="0" w:uiPriority="69" w:semiHidden="0" w:name="Medium Grid 3 Accent 6"/>
-    <w:lsdException w:unhideWhenUsed="0" w:uiPriority="70" w:semiHidden="0" w:name="Dark List Accent 6"/>
-    <w:lsdException w:unhideWhenUsed="0" w:uiPriority="71" w:semiHidden="0" w:name="Colorful Shading Accent 6"/>
-    <w:lsdException w:unhideWhenUsed="0" w:uiPriority="72" w:semiHidden="0" w:name="Colorful List Accent 6"/>
-    <w:lsdException w:unhideWhenUsed="0" w:uiPriority="73" w:semiHidden="0" w:name="Colorful Grid Accent 6"/>
   </w:latentStyles>
   <w:style w:type="paragraph" w:default="1" w:styleId="1">
     <w:name w:val="Normal"/>
@@ -14459,13 +14381,13 @@
       </w14:textFill>
     </w:rPr>
   </w:style>
-  <w:style w:type="character" w:default="1" w:styleId="9">
+  <w:style w:type="character" w:default="1" w:styleId="19">
     <w:name w:val="Default Paragraph Font"/>
     <w:unhideWhenUsed/>
     <w:qFormat/>
     <w:uiPriority w:val="1"/>
   </w:style>
-  <w:style w:type="table" w:default="1" w:styleId="10">
+  <w:style w:type="table" w:default="1" w:styleId="27">
     <w:name w:val="Normal Table"/>
     <w:semiHidden/>
     <w:unhideWhenUsed/>
@@ -14483,29 +14405,14 @@
   <w:style w:type="paragraph" w:styleId="3">
     <w:name w:val="Body Text"/>
     <w:basedOn w:val="1"/>
-    <w:link w:val="20"/>
+    <w:link w:val="25"/>
     <w:qFormat/>
     <w:uiPriority w:val="0"/>
     <w:pPr>
       <w:spacing w:before="180" w:after="180"/>
     </w:pPr>
   </w:style>
-  <w:style w:type="paragraph" w:styleId="11">
-    <w:name w:val="Balloon Text"/>
-    <w:basedOn w:val="1"/>
-    <w:link w:val="74"/>
-    <w:qFormat/>
-    <w:uiPriority w:val="0"/>
-    <w:pPr>
-      <w:spacing w:after="0"/>
-    </w:pPr>
-    <w:rPr>
-      <w:rFonts w:ascii="Segoe UI" w:hAnsi="Segoe UI" w:cs="Segoe UI"/>
-      <w:sz w:val="18"/>
-      <w:szCs w:val="18"/>
-    </w:rPr>
-  </w:style>
-  <w:style w:type="paragraph" w:styleId="12">
+  <w:style w:type="paragraph" w:styleId="9">
     <w:name w:val="Block Text"/>
     <w:basedOn w:val="3"/>
     <w:next w:val="3"/>
@@ -14522,160 +14429,14 @@
       <w:szCs w:val="20"/>
     </w:rPr>
   </w:style>
-  <w:style w:type="paragraph" w:styleId="13">
-    <w:name w:val="caption"/>
-    <w:basedOn w:val="1"/>
-    <w:next w:val="1"/>
-    <w:qFormat/>
-    <w:uiPriority w:val="0"/>
-    <w:pPr>
-      <w:spacing w:after="120"/>
-    </w:pPr>
-    <w:rPr>
-      <w:i/>
-    </w:rPr>
-  </w:style>
-  <w:style w:type="character" w:styleId="14">
-    <w:name w:val="annotation reference"/>
-    <w:basedOn w:val="9"/>
-    <w:qFormat/>
-    <w:uiPriority w:val="0"/>
-    <w:rPr>
-      <w:sz w:val="16"/>
-      <w:szCs w:val="16"/>
-    </w:rPr>
-  </w:style>
-  <w:style w:type="paragraph" w:styleId="15">
+  <w:style w:type="paragraph" w:styleId="10">
     <w:name w:val="annotation text"/>
     <w:basedOn w:val="1"/>
     <w:link w:val="75"/>
     <w:qFormat/>
     <w:uiPriority w:val="0"/>
   </w:style>
-  <w:style w:type="paragraph" w:styleId="16">
-    <w:name w:val="annotation subject"/>
-    <w:basedOn w:val="15"/>
-    <w:next w:val="15"/>
-    <w:link w:val="76"/>
-    <w:qFormat/>
-    <w:uiPriority w:val="0"/>
-    <w:rPr>
-      <w:b/>
-      <w:bCs/>
-      <w:sz w:val="20"/>
-      <w:szCs w:val="20"/>
-    </w:rPr>
-  </w:style>
-  <w:style w:type="paragraph" w:styleId="17">
-    <w:name w:val="Date"/>
-    <w:next w:val="3"/>
-    <w:qFormat/>
-    <w:uiPriority w:val="0"/>
-    <w:pPr>
-      <w:keepNext/>
-      <w:keepLines/>
-      <w:spacing w:after="200" w:line="259" w:lineRule="auto"/>
-      <w:jc w:val="center"/>
-    </w:pPr>
-    <w:rPr>
-      <w:rFonts w:asciiTheme="minorHAnsi" w:hAnsiTheme="minorHAnsi" w:eastAsiaTheme="minorHAnsi" w:cstheme="minorBidi"/>
-      <w:sz w:val="24"/>
-      <w:szCs w:val="24"/>
-      <w:lang w:val="en-US" w:eastAsia="en-US" w:bidi="ar-SA"/>
-    </w:rPr>
-  </w:style>
-  <w:style w:type="character" w:styleId="18">
-    <w:name w:val="Emphasis"/>
-    <w:basedOn w:val="9"/>
-    <w:qFormat/>
-    <w:uiPriority w:val="20"/>
-    <w:rPr>
-      <w:i/>
-      <w:iCs/>
-    </w:rPr>
-  </w:style>
-  <w:style w:type="character" w:styleId="19">
-    <w:name w:val="footnote reference"/>
-    <w:basedOn w:val="20"/>
-    <w:qFormat/>
-    <w:uiPriority w:val="0"/>
-    <w:rPr>
-      <w:vertAlign w:val="superscript"/>
-    </w:rPr>
-  </w:style>
-  <w:style w:type="character" w:customStyle="1" w:styleId="20">
-    <w:name w:val="Body Text Char"/>
-    <w:basedOn w:val="9"/>
-    <w:link w:val="3"/>
-    <w:qFormat/>
-    <w:uiPriority w:val="0"/>
-  </w:style>
-  <w:style w:type="paragraph" w:styleId="21">
-    <w:name w:val="footnote text"/>
-    <w:basedOn w:val="1"/>
-    <w:unhideWhenUsed/>
-    <w:qFormat/>
-    <w:uiPriority w:val="9"/>
-  </w:style>
-  <w:style w:type="character" w:styleId="22">
-    <w:name w:val="Hyperlink"/>
-    <w:basedOn w:val="20"/>
-    <w:qFormat/>
-    <w:uiPriority w:val="0"/>
-    <w:rPr>
-      <w:color w:val="4F81BD" w:themeColor="accent1"/>
-      <w14:textFill>
-        <w14:solidFill>
-          <w14:schemeClr w14:val="accent1"/>
-        </w14:solidFill>
-      </w14:textFill>
-    </w:rPr>
-  </w:style>
-  <w:style w:type="character" w:styleId="23">
-    <w:name w:val="line number"/>
-    <w:basedOn w:val="9"/>
-    <w:qFormat/>
-    <w:uiPriority w:val="0"/>
-  </w:style>
-  <w:style w:type="paragraph" w:styleId="24">
-    <w:name w:val="Normal (Web)"/>
-    <w:qFormat/>
-    <w:uiPriority w:val="99"/>
-    <w:pPr>
-      <w:spacing w:beforeAutospacing="1" w:after="160" w:afterAutospacing="1" w:line="259" w:lineRule="auto"/>
-    </w:pPr>
-    <w:rPr>
-      <w:rFonts w:ascii="Times New Roman" w:hAnsi="Times New Roman" w:eastAsia="SimSun" w:cs="Times New Roman"/>
-      <w:sz w:val="24"/>
-      <w:szCs w:val="24"/>
-      <w:lang w:val="en-US" w:eastAsia="zh-CN" w:bidi="ar-SA"/>
-    </w:rPr>
-  </w:style>
-  <w:style w:type="character" w:styleId="25">
-    <w:name w:val="Strong"/>
-    <w:basedOn w:val="9"/>
-    <w:qFormat/>
-    <w:uiPriority w:val="0"/>
-    <w:rPr>
-      <w:b/>
-      <w:bCs/>
-    </w:rPr>
-  </w:style>
-  <w:style w:type="paragraph" w:styleId="26">
-    <w:name w:val="Subtitle"/>
-    <w:basedOn w:val="27"/>
-    <w:next w:val="3"/>
-    <w:qFormat/>
-    <w:uiPriority w:val="0"/>
-    <w:pPr>
-      <w:spacing w:before="240"/>
-    </w:pPr>
-    <w:rPr>
-      <w:sz w:val="30"/>
-      <w:szCs w:val="30"/>
-    </w:rPr>
-  </w:style>
-  <w:style w:type="paragraph" w:styleId="27">
+  <w:style w:type="paragraph" w:styleId="11">
     <w:name w:val="Title"/>
     <w:basedOn w:val="1"/>
     <w:next w:val="3"/>
@@ -14696,9 +14457,170 @@
       <w:szCs w:val="36"/>
     </w:rPr>
   </w:style>
+  <w:style w:type="paragraph" w:styleId="12">
+    <w:name w:val="Normal (Web)"/>
+    <w:qFormat/>
+    <w:uiPriority w:val="99"/>
+    <w:pPr>
+      <w:spacing w:beforeAutospacing="1" w:after="160" w:afterAutospacing="1" w:line="259" w:lineRule="auto"/>
+    </w:pPr>
+    <w:rPr>
+      <w:rFonts w:ascii="Times New Roman" w:hAnsi="Times New Roman" w:eastAsia="SimSun" w:cs="Times New Roman"/>
+      <w:sz w:val="24"/>
+      <w:szCs w:val="24"/>
+      <w:lang w:val="en-US" w:eastAsia="zh-CN" w:bidi="ar-SA"/>
+    </w:rPr>
+  </w:style>
+  <w:style w:type="paragraph" w:styleId="13">
+    <w:name w:val="annotation subject"/>
+    <w:basedOn w:val="10"/>
+    <w:next w:val="10"/>
+    <w:link w:val="76"/>
+    <w:qFormat/>
+    <w:uiPriority w:val="0"/>
+    <w:rPr>
+      <w:b/>
+      <w:bCs/>
+      <w:sz w:val="20"/>
+      <w:szCs w:val="20"/>
+    </w:rPr>
+  </w:style>
+  <w:style w:type="paragraph" w:styleId="14">
+    <w:name w:val="caption"/>
+    <w:basedOn w:val="1"/>
+    <w:next w:val="1"/>
+    <w:qFormat/>
+    <w:uiPriority w:val="0"/>
+    <w:pPr>
+      <w:spacing w:after="120"/>
+    </w:pPr>
+    <w:rPr>
+      <w:i/>
+    </w:rPr>
+  </w:style>
+  <w:style w:type="paragraph" w:styleId="15">
+    <w:name w:val="Date"/>
+    <w:next w:val="3"/>
+    <w:qFormat/>
+    <w:uiPriority w:val="0"/>
+    <w:pPr>
+      <w:keepNext/>
+      <w:keepLines/>
+      <w:spacing w:after="200" w:line="259" w:lineRule="auto"/>
+      <w:jc w:val="center"/>
+    </w:pPr>
+    <w:rPr>
+      <w:rFonts w:asciiTheme="minorHAnsi" w:hAnsiTheme="minorHAnsi" w:eastAsiaTheme="minorHAnsi" w:cstheme="minorBidi"/>
+      <w:sz w:val="24"/>
+      <w:szCs w:val="24"/>
+      <w:lang w:val="en-US" w:eastAsia="en-US" w:bidi="ar-SA"/>
+    </w:rPr>
+  </w:style>
+  <w:style w:type="paragraph" w:styleId="16">
+    <w:name w:val="Balloon Text"/>
+    <w:basedOn w:val="1"/>
+    <w:link w:val="74"/>
+    <w:qFormat/>
+    <w:uiPriority w:val="0"/>
+    <w:pPr>
+      <w:spacing w:after="0"/>
+    </w:pPr>
+    <w:rPr>
+      <w:rFonts w:ascii="Segoe UI" w:hAnsi="Segoe UI" w:cs="Segoe UI"/>
+      <w:sz w:val="18"/>
+      <w:szCs w:val="18"/>
+    </w:rPr>
+  </w:style>
+  <w:style w:type="paragraph" w:styleId="17">
+    <w:name w:val="Subtitle"/>
+    <w:basedOn w:val="11"/>
+    <w:next w:val="3"/>
+    <w:qFormat/>
+    <w:uiPriority w:val="0"/>
+    <w:pPr>
+      <w:spacing w:before="240"/>
+    </w:pPr>
+    <w:rPr>
+      <w:sz w:val="30"/>
+      <w:szCs w:val="30"/>
+    </w:rPr>
+  </w:style>
+  <w:style w:type="paragraph" w:styleId="18">
+    <w:name w:val="footnote text"/>
+    <w:basedOn w:val="1"/>
+    <w:unhideWhenUsed/>
+    <w:qFormat/>
+    <w:uiPriority w:val="9"/>
+  </w:style>
+  <w:style w:type="character" w:styleId="20">
+    <w:name w:val="Strong"/>
+    <w:basedOn w:val="19"/>
+    <w:qFormat/>
+    <w:uiPriority w:val="0"/>
+    <w:rPr>
+      <w:b/>
+      <w:bCs/>
+    </w:rPr>
+  </w:style>
+  <w:style w:type="character" w:styleId="21">
+    <w:name w:val="annotation reference"/>
+    <w:basedOn w:val="19"/>
+    <w:qFormat/>
+    <w:uiPriority w:val="0"/>
+    <w:rPr>
+      <w:sz w:val="16"/>
+      <w:szCs w:val="16"/>
+    </w:rPr>
+  </w:style>
+  <w:style w:type="character" w:styleId="22">
+    <w:name w:val="Emphasis"/>
+    <w:basedOn w:val="19"/>
+    <w:qFormat/>
+    <w:uiPriority w:val="20"/>
+    <w:rPr>
+      <w:i/>
+      <w:iCs/>
+    </w:rPr>
+  </w:style>
+  <w:style w:type="character" w:styleId="23">
+    <w:name w:val="line number"/>
+    <w:basedOn w:val="19"/>
+    <w:qFormat/>
+    <w:uiPriority w:val="0"/>
+  </w:style>
+  <w:style w:type="character" w:styleId="24">
+    <w:name w:val="footnote reference"/>
+    <w:basedOn w:val="25"/>
+    <w:qFormat/>
+    <w:uiPriority w:val="0"/>
+    <w:rPr>
+      <w:vertAlign w:val="superscript"/>
+    </w:rPr>
+  </w:style>
+  <w:style w:type="character" w:customStyle="1" w:styleId="25">
+    <w:name w:val="Body Text Char"/>
+    <w:basedOn w:val="19"/>
+    <w:link w:val="3"/>
+    <w:qFormat/>
+    <w:uiPriority w:val="0"/>
+  </w:style>
+  <w:style w:type="character" w:styleId="26">
+    <w:name w:val="Hyperlink"/>
+    <w:basedOn w:val="25"/>
+    <w:qFormat/>
+    <w:uiPriority w:val="0"/>
+    <w:rPr>
+      <w:color w:val="4F81BD" w:themeColor="accent1"/>
+      <w14:textFill>
+        <w14:solidFill>
+          <w14:schemeClr w14:val="accent1"/>
+        </w14:solidFill>
+      </w14:textFill>
+    </w:rPr>
+  </w:style>
   <w:style w:type="table" w:styleId="28">
     <w:name w:val="Table Grid"/>
-    <w:basedOn w:val="10"/>
+    <w:basedOn w:val="27"/>
     <w:qFormat/>
     <w:uiPriority w:val="0"/>
     <w:tblPr>
@@ -14791,7 +14713,7 @@
   </w:style>
   <w:style w:type="paragraph" w:customStyle="1" w:styleId="36">
     <w:name w:val="Table Caption"/>
-    <w:basedOn w:val="13"/>
+    <w:basedOn w:val="14"/>
     <w:qFormat/>
     <w:uiPriority w:val="0"/>
     <w:pPr>
@@ -14800,7 +14722,7 @@
   </w:style>
   <w:style w:type="paragraph" w:customStyle="1" w:styleId="37">
     <w:name w:val="Image Caption"/>
-    <w:basedOn w:val="13"/>
+    <w:basedOn w:val="14"/>
     <w:qFormat/>
     <w:uiPriority w:val="0"/>
   </w:style>
@@ -14821,7 +14743,7 @@
   </w:style>
   <w:style w:type="character" w:customStyle="1" w:styleId="40">
     <w:name w:val="Verbatim Char"/>
-    <w:basedOn w:val="20"/>
+    <w:basedOn w:val="25"/>
     <w:link w:val="41"/>
     <w:qFormat/>
     <w:uiPriority w:val="0"/>
@@ -15209,8 +15131,8 @@
   </w:style>
   <w:style w:type="character" w:customStyle="1" w:styleId="74">
     <w:name w:val="Balloon Text Char"/>
-    <w:basedOn w:val="9"/>
-    <w:link w:val="11"/>
+    <w:basedOn w:val="19"/>
+    <w:link w:val="16"/>
     <w:qFormat/>
     <w:uiPriority w:val="0"/>
     <w:rPr>
@@ -15222,8 +15144,8 @@
   </w:style>
   <w:style w:type="character" w:customStyle="1" w:styleId="75">
     <w:name w:val="Comment Text Char"/>
-    <w:basedOn w:val="9"/>
-    <w:link w:val="15"/>
+    <w:basedOn w:val="19"/>
+    <w:link w:val="10"/>
     <w:qFormat/>
     <w:uiPriority w:val="0"/>
     <w:rPr>
@@ -15236,7 +15158,7 @@
   <w:style w:type="character" w:customStyle="1" w:styleId="76">
     <w:name w:val="Comment Subject Char"/>
     <w:basedOn w:val="75"/>
-    <w:link w:val="16"/>
+    <w:link w:val="13"/>
     <w:qFormat/>
     <w:uiPriority w:val="0"/>
     <w:rPr>
@@ -15250,7 +15172,7 @@
   </w:style>
   <w:style w:type="character" w:customStyle="1" w:styleId="77">
     <w:name w:val="Unresolved Mention"/>
-    <w:basedOn w:val="9"/>
+    <w:basedOn w:val="19"/>
     <w:semiHidden/>
     <w:unhideWhenUsed/>
     <w:uiPriority w:val="99"/>
@@ -15378,7 +15300,7 @@
         <a:solidFill>
           <a:schemeClr val="phClr"/>
         </a:solidFill>
-        <a:gradFill rotWithShape="true">
+        <a:gradFill rotWithShape="1">
           <a:gsLst>
             <a:gs pos="0">
               <a:schemeClr val="phClr">
@@ -15399,9 +15321,9 @@
               </a:schemeClr>
             </a:gs>
           </a:gsLst>
-          <a:lin ang="16200000" scaled="true"/>
+          <a:lin ang="16200000" scaled="1"/>
         </a:gradFill>
-        <a:gradFill rotWithShape="true">
+        <a:gradFill rotWithShape="1">
           <a:gsLst>
             <a:gs pos="0">
               <a:schemeClr val="phClr">
@@ -15418,7 +15340,7 @@
               </a:schemeClr>
             </a:gs>
           </a:gsLst>
-          <a:lin ang="16200000" scaled="false"/>
+          <a:lin ang="16200000" scaled="0"/>
         </a:gradFill>
       </a:fillStyleLst>
       <a:lnStyleLst>
@@ -15488,7 +15410,7 @@
         <a:solidFill>
           <a:schemeClr val="phClr"/>
         </a:solidFill>
-        <a:gradFill rotWithShape="true">
+        <a:gradFill rotWithShape="1">
           <a:gsLst>
             <a:gs pos="0">
               <a:schemeClr val="phClr">
@@ -15514,7 +15436,7 @@
             <a:fillToRect l="50000" t="-80000" r="50000" b="180000"/>
           </a:path>
         </a:gradFill>
-        <a:gradFill rotWithShape="true">
+        <a:gradFill rotWithShape="1">
           <a:gsLst>
             <a:gs pos="0">
               <a:schemeClr val="phClr">

</xml_diff>